<commit_message>
** RELEASE 2.0 FINAL ** Latest USB fixes.. small step made to supporting block sizes other than 512 bytes (for CDROM, which I want to support soon!) W25Q Configuration fixed: Needs erase before write! Makefiles fixed
</commit_message>
<xml_diff>
--- a/doc/Quick guide to the 1541 Ultimate II.docx
+++ b/doc/Quick guide to the 1541 Ultimate II.docx
@@ -1,6 +1,6 @@
 
 <file path=word/document.xml><?xml version="1.0" encoding="utf-8"?>
-<w:document xmlns:ve="http://schemas.openxmlformats.org/markup-compatibility/2006" xmlns:o="urn:schemas-microsoft-com:office:office" xmlns:r="http://schemas.openxmlformats.org/officeDocument/2006/relationships" xmlns:m="http://schemas.openxmlformats.org/officeDocument/2006/math" xmlns:v="urn:schemas-microsoft-com:vml" xmlns:wp="http://schemas.openxmlformats.org/drawingml/2006/wordprocessingDrawing" xmlns:w10="urn:schemas-microsoft-com:office:word" xmlns:w="http://schemas.openxmlformats.org/wordprocessingml/2006/main" xmlns:wne="http://schemas.microsoft.com/office/word/2006/wordml">
+<w:document xmlns:wpc="http://schemas.microsoft.com/office/word/2010/wordprocessingCanvas" xmlns:mc="http://schemas.openxmlformats.org/markup-compatibility/2006" xmlns:o="urn:schemas-microsoft-com:office:office" xmlns:r="http://schemas.openxmlformats.org/officeDocument/2006/relationships" xmlns:m="http://schemas.openxmlformats.org/officeDocument/2006/math" xmlns:v="urn:schemas-microsoft-com:vml" xmlns:wp14="http://schemas.microsoft.com/office/word/2010/wordprocessingDrawing" xmlns:wp="http://schemas.openxmlformats.org/drawingml/2006/wordprocessingDrawing" xmlns:w10="urn:schemas-microsoft-com:office:word" xmlns:w="http://schemas.openxmlformats.org/wordprocessingml/2006/main" xmlns:w14="http://schemas.microsoft.com/office/word/2010/wordml" xmlns:wpg="http://schemas.microsoft.com/office/word/2010/wordprocessingGroup" xmlns:wpi="http://schemas.microsoft.com/office/word/2010/wordprocessingInk" xmlns:wne="http://schemas.microsoft.com/office/word/2006/wordml" xmlns:wps="http://schemas.microsoft.com/office/word/2010/wordprocessingShape" mc:Ignorable="w14 wp14">
   <w:body>
     <w:p>
       <w:pPr>
@@ -151,6 +151,8 @@
         </w:rPr>
         <w:t xml:space="preserve"> are designed to be intuitive, this quick guide shows you the basic functions.</w:t>
       </w:r>
+      <w:bookmarkStart w:id="0" w:name="_GoBack"/>
+      <w:bookmarkEnd w:id="0"/>
     </w:p>
     <w:p>
       <w:pPr>
@@ -210,33 +212,85 @@
           <w:sz w:val="26"/>
           <w:szCs w:val="26"/>
         </w:rPr>
-        <w:t xml:space="preserve">, and carefully slide it into the cartridge slot of your C=64. Connect the supplied serial cable between the serial port connector to the serial port of the computer. In case you want to use a 2-drive configuration, connect the computer to the drive first and then use the feed through of the drive to attach the 1541 Ultimate-II as the last device in the chain. </w:t>
-      </w:r>
-    </w:p>
-    <w:p>
-      <w:pPr>
-        <w:rPr>
-          <w:rFonts w:ascii="Century Gothic" w:hAnsi="Century Gothic"/>
-          <w:sz w:val="26"/>
-          <w:szCs w:val="26"/>
-        </w:rPr>
-      </w:pPr>
-    </w:p>
-    <w:p>
-      <w:pPr>
-        <w:rPr>
-          <w:rFonts w:ascii="Century Gothic" w:hAnsi="Century Gothic"/>
-          <w:sz w:val="26"/>
-          <w:szCs w:val="26"/>
-        </w:rPr>
-      </w:pPr>
-      <w:r>
-        <w:rPr>
-          <w:rFonts w:ascii="Century Gothic" w:hAnsi="Century Gothic"/>
-          <w:sz w:val="26"/>
-          <w:szCs w:val="26"/>
-        </w:rPr>
-        <w:t>Unpack the MircoSD card, and use a modern PC or Mac to transfer your favorite floppy disk images (.D64 or .G64 files), tape archives (.T64</w:t>
+        <w:t>, and carefully slide it into the cartridge slot of your C=64. Connect the supplied serial cable between the serial port connector to the serial port of the computer. In case you want to use a configuration</w:t>
+      </w:r>
+      <w:r>
+        <w:rPr>
+          <w:rFonts w:ascii="Century Gothic" w:hAnsi="Century Gothic"/>
+          <w:sz w:val="26"/>
+          <w:szCs w:val="26"/>
+        </w:rPr>
+        <w:t xml:space="preserve"> with a real drive</w:t>
+      </w:r>
+      <w:r>
+        <w:rPr>
+          <w:rFonts w:ascii="Century Gothic" w:hAnsi="Century Gothic"/>
+          <w:sz w:val="26"/>
+          <w:szCs w:val="26"/>
+        </w:rPr>
+        <w:t xml:space="preserve">, connect the computer to the drive first and then use the feed through of the drive to attach the 1541 Ultimate-II as the last device in the chain. </w:t>
+      </w:r>
+    </w:p>
+    <w:p>
+      <w:pPr>
+        <w:rPr>
+          <w:rFonts w:ascii="Century Gothic" w:hAnsi="Century Gothic"/>
+          <w:sz w:val="26"/>
+          <w:szCs w:val="26"/>
+        </w:rPr>
+      </w:pPr>
+    </w:p>
+    <w:p>
+      <w:pPr>
+        <w:rPr>
+          <w:rFonts w:ascii="Century Gothic" w:hAnsi="Century Gothic"/>
+          <w:sz w:val="26"/>
+          <w:szCs w:val="26"/>
+        </w:rPr>
+      </w:pPr>
+      <w:r>
+        <w:rPr>
+          <w:rFonts w:ascii="Century Gothic" w:hAnsi="Century Gothic"/>
+          <w:sz w:val="26"/>
+          <w:szCs w:val="26"/>
+        </w:rPr>
+        <w:t xml:space="preserve">Unpack the </w:t>
+      </w:r>
+      <w:proofErr w:type="spellStart"/>
+      <w:r>
+        <w:rPr>
+          <w:rFonts w:ascii="Century Gothic" w:hAnsi="Century Gothic"/>
+          <w:sz w:val="26"/>
+          <w:szCs w:val="26"/>
+        </w:rPr>
+        <w:t>MircoSD</w:t>
+      </w:r>
+      <w:proofErr w:type="spellEnd"/>
+      <w:r>
+        <w:rPr>
+          <w:rFonts w:ascii="Century Gothic" w:hAnsi="Century Gothic"/>
+          <w:sz w:val="26"/>
+          <w:szCs w:val="26"/>
+        </w:rPr>
+        <w:t xml:space="preserve"> card, and use a modern PC or Mac to transfer your favorite </w:t>
+      </w:r>
+      <w:proofErr w:type="gramStart"/>
+      <w:r>
+        <w:rPr>
+          <w:rFonts w:ascii="Century Gothic" w:hAnsi="Century Gothic"/>
+          <w:sz w:val="26"/>
+          <w:szCs w:val="26"/>
+        </w:rPr>
+        <w:t>floppy</w:t>
+      </w:r>
+      <w:proofErr w:type="gramEnd"/>
+      <w:r>
+        <w:rPr>
+          <w:rFonts w:ascii="Century Gothic" w:hAnsi="Century Gothic"/>
+          <w:sz w:val="26"/>
+          <w:szCs w:val="26"/>
+        </w:rPr>
+        <w:t xml:space="preserve"> disk images (.D64 or .G64 files), tape archives (.T64</w:t>
       </w:r>
       <w:r>
         <w:rPr>
@@ -284,41 +338,95 @@
           <w:sz w:val="26"/>
           <w:szCs w:val="26"/>
         </w:rPr>
-        <w:t xml:space="preserve"> to your MicroSD.</w:t>
-      </w:r>
-      <w:r>
-        <w:rPr>
-          <w:rFonts w:ascii="Century Gothic" w:hAnsi="Century Gothic"/>
-          <w:sz w:val="26"/>
-          <w:szCs w:val="26"/>
-        </w:rPr>
-        <w:t xml:space="preserve"> You can use the adapter to use this MicroSD in a generic card reader.</w:t>
-      </w:r>
-    </w:p>
-    <w:p>
-      <w:pPr>
-        <w:rPr>
-          <w:rFonts w:ascii="Century Gothic" w:hAnsi="Century Gothic"/>
-          <w:sz w:val="26"/>
-          <w:szCs w:val="26"/>
-        </w:rPr>
-      </w:pPr>
-    </w:p>
-    <w:p>
-      <w:pPr>
-        <w:rPr>
-          <w:rFonts w:ascii="Century Gothic" w:hAnsi="Century Gothic"/>
-          <w:sz w:val="26"/>
-          <w:szCs w:val="26"/>
-        </w:rPr>
-      </w:pPr>
-      <w:r>
-        <w:rPr>
-          <w:rFonts w:ascii="Century Gothic" w:hAnsi="Century Gothic"/>
-          <w:sz w:val="26"/>
-          <w:szCs w:val="26"/>
-        </w:rPr>
-        <w:t xml:space="preserve">Insert the MicroSD carefully into the 1541 Ultimate-II. Make sure that the golden contacts of the card are </w:t>
+        <w:t xml:space="preserve"> to your </w:t>
+      </w:r>
+      <w:proofErr w:type="spellStart"/>
+      <w:r>
+        <w:rPr>
+          <w:rFonts w:ascii="Century Gothic" w:hAnsi="Century Gothic"/>
+          <w:sz w:val="26"/>
+          <w:szCs w:val="26"/>
+        </w:rPr>
+        <w:t>MicroSD</w:t>
+      </w:r>
+      <w:proofErr w:type="spellEnd"/>
+      <w:r>
+        <w:rPr>
+          <w:rFonts w:ascii="Century Gothic" w:hAnsi="Century Gothic"/>
+          <w:sz w:val="26"/>
+          <w:szCs w:val="26"/>
+        </w:rPr>
+        <w:t>.</w:t>
+      </w:r>
+      <w:r>
+        <w:rPr>
+          <w:rFonts w:ascii="Century Gothic" w:hAnsi="Century Gothic"/>
+          <w:sz w:val="26"/>
+          <w:szCs w:val="26"/>
+        </w:rPr>
+        <w:t xml:space="preserve"> You can use the adapter to use this </w:t>
+      </w:r>
+      <w:proofErr w:type="spellStart"/>
+      <w:r>
+        <w:rPr>
+          <w:rFonts w:ascii="Century Gothic" w:hAnsi="Century Gothic"/>
+          <w:sz w:val="26"/>
+          <w:szCs w:val="26"/>
+        </w:rPr>
+        <w:t>MicroSD</w:t>
+      </w:r>
+      <w:proofErr w:type="spellEnd"/>
+      <w:r>
+        <w:rPr>
+          <w:rFonts w:ascii="Century Gothic" w:hAnsi="Century Gothic"/>
+          <w:sz w:val="26"/>
+          <w:szCs w:val="26"/>
+        </w:rPr>
+        <w:t xml:space="preserve"> in a generic card reader.</w:t>
+      </w:r>
+    </w:p>
+    <w:p>
+      <w:pPr>
+        <w:rPr>
+          <w:rFonts w:ascii="Century Gothic" w:hAnsi="Century Gothic"/>
+          <w:sz w:val="26"/>
+          <w:szCs w:val="26"/>
+        </w:rPr>
+      </w:pPr>
+    </w:p>
+    <w:p>
+      <w:pPr>
+        <w:rPr>
+          <w:rFonts w:ascii="Century Gothic" w:hAnsi="Century Gothic"/>
+          <w:sz w:val="26"/>
+          <w:szCs w:val="26"/>
+        </w:rPr>
+      </w:pPr>
+      <w:r>
+        <w:rPr>
+          <w:rFonts w:ascii="Century Gothic" w:hAnsi="Century Gothic"/>
+          <w:sz w:val="26"/>
+          <w:szCs w:val="26"/>
+        </w:rPr>
+        <w:t xml:space="preserve">Insert the </w:t>
+      </w:r>
+      <w:proofErr w:type="spellStart"/>
+      <w:r>
+        <w:rPr>
+          <w:rFonts w:ascii="Century Gothic" w:hAnsi="Century Gothic"/>
+          <w:sz w:val="26"/>
+          <w:szCs w:val="26"/>
+        </w:rPr>
+        <w:t>MicroSD</w:t>
+      </w:r>
+      <w:proofErr w:type="spellEnd"/>
+      <w:r>
+        <w:rPr>
+          <w:rFonts w:ascii="Century Gothic" w:hAnsi="Century Gothic"/>
+          <w:sz w:val="26"/>
+          <w:szCs w:val="26"/>
+        </w:rPr>
+        <w:t xml:space="preserve"> carefully into the 1541 Ultimate-II. Make sure that the golden contacts of the card are </w:t>
       </w:r>
       <w:r>
         <w:rPr>
@@ -347,7 +455,25 @@
           <w:sz w:val="26"/>
           <w:szCs w:val="26"/>
         </w:rPr>
-        <w:t>So, once again, the text on the MicroSD is thus facing down!</w:t>
+        <w:t xml:space="preserve">So, once again, the text on the </w:t>
+      </w:r>
+      <w:proofErr w:type="spellStart"/>
+      <w:r>
+        <w:rPr>
+          <w:rFonts w:ascii="Century Gothic" w:hAnsi="Century Gothic"/>
+          <w:sz w:val="26"/>
+          <w:szCs w:val="26"/>
+        </w:rPr>
+        <w:t>MicroSD</w:t>
+      </w:r>
+      <w:proofErr w:type="spellEnd"/>
+      <w:r>
+        <w:rPr>
+          <w:rFonts w:ascii="Century Gothic" w:hAnsi="Century Gothic"/>
+          <w:sz w:val="26"/>
+          <w:szCs w:val="26"/>
+        </w:rPr>
+        <w:t xml:space="preserve"> is thus facing down!</w:t>
       </w:r>
     </w:p>
     <w:p>
@@ -416,15 +542,79 @@
           <w:sz w:val="26"/>
           <w:szCs w:val="26"/>
         </w:rPr>
-        <w:t xml:space="preserve"> hardware implementation of the CBM1541 drive (and derivates)</w:t>
-      </w:r>
-      <w:r>
-        <w:rPr>
-          <w:rFonts w:ascii="Century Gothic" w:hAnsi="Century Gothic"/>
-          <w:sz w:val="26"/>
-          <w:szCs w:val="26"/>
-        </w:rPr>
-        <w:t>, with an emulation of the actual floppy drive mechanism. In order to let a 1541 drive work, it needs floppy disks. On the 1541 Ultimate-II, these floppy disks are virtual. These virtual disks exist in the form of a file on a storage device, such as the MicroSD card, or on a USB storage device. It is therefore required as the user, to make a ‘logical link’ between A) the 1541 drive in the cartridge and B) the disk image file (.D64/.G64). This process is called ‘mount’. After mounting (which will take a few seconds to complete), the 1541 can access the image file as if it was a real floppy. All standard commands that you are familiar with</w:t>
+        <w:t xml:space="preserve"> hardware implementation of the CBM1541 drive (and </w:t>
+      </w:r>
+      <w:proofErr w:type="spellStart"/>
+      <w:r>
+        <w:rPr>
+          <w:rFonts w:ascii="Century Gothic" w:hAnsi="Century Gothic"/>
+          <w:sz w:val="26"/>
+          <w:szCs w:val="26"/>
+        </w:rPr>
+        <w:t>derivates</w:t>
+      </w:r>
+      <w:proofErr w:type="spellEnd"/>
+      <w:r>
+        <w:rPr>
+          <w:rFonts w:ascii="Century Gothic" w:hAnsi="Century Gothic"/>
+          <w:sz w:val="26"/>
+          <w:szCs w:val="26"/>
+        </w:rPr>
+        <w:t>)</w:t>
+      </w:r>
+      <w:proofErr w:type="gramStart"/>
+      <w:r>
+        <w:rPr>
+          <w:rFonts w:ascii="Century Gothic" w:hAnsi="Century Gothic"/>
+          <w:sz w:val="26"/>
+          <w:szCs w:val="26"/>
+        </w:rPr>
+        <w:t>,</w:t>
+      </w:r>
+      <w:proofErr w:type="gramEnd"/>
+      <w:r>
+        <w:rPr>
+          <w:rFonts w:ascii="Century Gothic" w:hAnsi="Century Gothic"/>
+          <w:sz w:val="26"/>
+          <w:szCs w:val="26"/>
+        </w:rPr>
+        <w:t xml:space="preserve"> with an emulation of the actual floppy drive mechanism. In order to let a 1541 drive work, it needs floppy disks. On the 1541 Ultimate-II, these floppy disks are </w:t>
+      </w:r>
+      <w:proofErr w:type="gramStart"/>
+      <w:r>
+        <w:rPr>
+          <w:rFonts w:ascii="Century Gothic" w:hAnsi="Century Gothic"/>
+          <w:sz w:val="26"/>
+          <w:szCs w:val="26"/>
+        </w:rPr>
+        <w:t>virtual</w:t>
+      </w:r>
+      <w:proofErr w:type="gramEnd"/>
+      <w:r>
+        <w:rPr>
+          <w:rFonts w:ascii="Century Gothic" w:hAnsi="Century Gothic"/>
+          <w:sz w:val="26"/>
+          <w:szCs w:val="26"/>
+        </w:rPr>
+        <w:t xml:space="preserve">. These virtual disks exist in the form of a file on a storage device, such as the </w:t>
+      </w:r>
+      <w:proofErr w:type="spellStart"/>
+      <w:r>
+        <w:rPr>
+          <w:rFonts w:ascii="Century Gothic" w:hAnsi="Century Gothic"/>
+          <w:sz w:val="26"/>
+          <w:szCs w:val="26"/>
+        </w:rPr>
+        <w:t>MicroSD</w:t>
+      </w:r>
+      <w:proofErr w:type="spellEnd"/>
+      <w:r>
+        <w:rPr>
+          <w:rFonts w:ascii="Century Gothic" w:hAnsi="Century Gothic"/>
+          <w:sz w:val="26"/>
+          <w:szCs w:val="26"/>
+        </w:rPr>
+        <w:t xml:space="preserve"> card, or on a USB storage device. It is therefore required as the user, to make a ‘logical link’ between A) the 1541 drive in the cartridge and B) the disk image file (.D64/.G64). This process is called ‘mount’. After mounting (which will take a few seconds to complete), the 1541 can access the image file as if it was a real floppy. All standard commands that you are familiar with</w:t>
       </w:r>
       <w:r>
         <w:rPr>
@@ -500,7 +690,25 @@
           <w:sz w:val="26"/>
           <w:szCs w:val="26"/>
         </w:rPr>
-        <w:t>The menu starts with showing the available storage devices that are attached to the cartridge.  By default, it will only show the SdCard, as it is the only built-in storage device. When USB-sticks are inserted, one or more items will appear in this list. This screen is the ‘root’ of the file</w:t>
+        <w:t xml:space="preserve">The menu starts with showing the available storage devices that are attached to the cartridge.  By default, it will only show the </w:t>
+      </w:r>
+      <w:proofErr w:type="spellStart"/>
+      <w:r>
+        <w:rPr>
+          <w:rFonts w:ascii="Century Gothic" w:hAnsi="Century Gothic"/>
+          <w:sz w:val="26"/>
+          <w:szCs w:val="26"/>
+        </w:rPr>
+        <w:t>SdCard</w:t>
+      </w:r>
+      <w:proofErr w:type="spellEnd"/>
+      <w:r>
+        <w:rPr>
+          <w:rFonts w:ascii="Century Gothic" w:hAnsi="Century Gothic"/>
+          <w:sz w:val="26"/>
+          <w:szCs w:val="26"/>
+        </w:rPr>
+        <w:t>, as it is the only built-in storage device. When USB-sticks are inserted, one or more items will appear in this list. This screen is the ‘root’ of the file</w:t>
       </w:r>
       <w:r>
         <w:rPr>
@@ -730,6 +938,7 @@
           <w:szCs w:val="26"/>
         </w:rPr>
       </w:pPr>
+      <w:proofErr w:type="gramStart"/>
       <w:r>
         <w:rPr>
           <w:rFonts w:ascii="Century Gothic" w:hAnsi="Century Gothic"/>
@@ -764,6 +973,7 @@
         </w:rPr>
         <w:t>Bring up a context menu with actions to be performed on the selected item.</w:t>
       </w:r>
+      <w:proofErr w:type="gramEnd"/>
     </w:p>
     <w:p>
       <w:pPr>
@@ -1110,13 +1320,59 @@
         </w:rPr>
         <w:t xml:space="preserve">Because the 1541 Ultimate-II will occupy your cartridge slot, a list of popular expansions available for the C=64 are integrated into the 1541 Ultimate-II. These expansions include cartridges, such as the Action Replay, Retro Replay, The Final Cartridge III, Super Snapshot V5, TASM &amp; </w:t>
       </w:r>
-      <w:r>
-        <w:rPr>
-          <w:rFonts w:ascii="Century Gothic" w:hAnsi="Century Gothic"/>
-          <w:sz w:val="26"/>
-          <w:szCs w:val="26"/>
-        </w:rPr>
-        <w:t>CodeNet and the Epyx fastloader, but also the CBM1750/1764 RAM Expansion unit.</w:t>
+      <w:proofErr w:type="spellStart"/>
+      <w:r>
+        <w:rPr>
+          <w:rFonts w:ascii="Century Gothic" w:hAnsi="Century Gothic"/>
+          <w:sz w:val="26"/>
+          <w:szCs w:val="26"/>
+        </w:rPr>
+        <w:t>CodeNet</w:t>
+      </w:r>
+      <w:proofErr w:type="spellEnd"/>
+      <w:r>
+        <w:rPr>
+          <w:rFonts w:ascii="Century Gothic" w:hAnsi="Century Gothic"/>
+          <w:sz w:val="26"/>
+          <w:szCs w:val="26"/>
+        </w:rPr>
+        <w:t xml:space="preserve"> and the </w:t>
+      </w:r>
+      <w:proofErr w:type="spellStart"/>
+      <w:r>
+        <w:rPr>
+          <w:rFonts w:ascii="Century Gothic" w:hAnsi="Century Gothic"/>
+          <w:sz w:val="26"/>
+          <w:szCs w:val="26"/>
+        </w:rPr>
+        <w:t>Epyx</w:t>
+      </w:r>
+      <w:proofErr w:type="spellEnd"/>
+      <w:r>
+        <w:rPr>
+          <w:rFonts w:ascii="Century Gothic" w:hAnsi="Century Gothic"/>
+          <w:sz w:val="26"/>
+          <w:szCs w:val="26"/>
+        </w:rPr>
+        <w:t xml:space="preserve"> </w:t>
+      </w:r>
+      <w:proofErr w:type="spellStart"/>
+      <w:r>
+        <w:rPr>
+          <w:rFonts w:ascii="Century Gothic" w:hAnsi="Century Gothic"/>
+          <w:sz w:val="26"/>
+          <w:szCs w:val="26"/>
+        </w:rPr>
+        <w:t>fastloader</w:t>
+      </w:r>
+      <w:proofErr w:type="spellEnd"/>
+      <w:r>
+        <w:rPr>
+          <w:rFonts w:ascii="Century Gothic" w:hAnsi="Century Gothic"/>
+          <w:sz w:val="26"/>
+          <w:szCs w:val="26"/>
+        </w:rPr>
+        <w:t>, but also the CBM1750/1764 RAM Expansion unit.</w:t>
       </w:r>
     </w:p>
     <w:p>
@@ -1196,39 +1452,15 @@
           <w:sz w:val="26"/>
           <w:szCs w:val="26"/>
         </w:rPr>
-        <w:t>At the time of writing, the software version supplied is “2.0</w:t>
-      </w:r>
-      <w:r>
-        <w:rPr>
-          <w:rFonts w:ascii="Century Gothic" w:hAnsi="Century Gothic"/>
-          <w:sz w:val="26"/>
-          <w:szCs w:val="26"/>
-        </w:rPr>
-        <w:t>RC</w:t>
-      </w:r>
-      <w:r>
-        <w:rPr>
-          <w:rFonts w:ascii="Century Gothic" w:hAnsi="Century Gothic"/>
-          <w:sz w:val="26"/>
-          <w:szCs w:val="26"/>
-        </w:rPr>
-        <w:t>”</w:t>
-      </w:r>
-      <w:r>
-        <w:rPr>
-          <w:rFonts w:ascii="Century Gothic" w:hAnsi="Century Gothic"/>
-          <w:sz w:val="26"/>
-          <w:szCs w:val="26"/>
-        </w:rPr>
-        <w:t xml:space="preserve"> (release candidate)</w:t>
-      </w:r>
-      <w:r>
-        <w:rPr>
-          <w:rFonts w:ascii="Century Gothic" w:hAnsi="Century Gothic"/>
-          <w:sz w:val="26"/>
-          <w:szCs w:val="26"/>
-        </w:rPr>
-        <w:t xml:space="preserve">. In this version, the only supported USB devices are of the type ‘mass storage’, using </w:t>
+        <w:t xml:space="preserve">At the time of writing, the software version supplied is “2.0”. In this version, the only supported USB devices are of the type ‘mass storage’, using the </w:t>
+      </w:r>
+      <w:r>
+        <w:rPr>
+          <w:rFonts w:ascii="Century Gothic" w:hAnsi="Century Gothic"/>
+          <w:sz w:val="26"/>
+          <w:szCs w:val="26"/>
+        </w:rPr>
+        <w:t xml:space="preserve">‘encapsulated SCSI </w:t>
       </w:r>
       <w:r>
         <w:rPr>
@@ -1237,15 +1469,55 @@
           <w:szCs w:val="26"/>
         </w:rPr>
         <w:lastRenderedPageBreak/>
-        <w:t xml:space="preserve">the </w:t>
-      </w:r>
-      <w:r>
-        <w:rPr>
-          <w:rFonts w:ascii="Century Gothic" w:hAnsi="Century Gothic"/>
-          <w:sz w:val="26"/>
-          <w:szCs w:val="26"/>
-        </w:rPr>
-        <w:t>‘encapsulated SCSI command set’ in ‘bulk-only’ mode. This sounds technical, but means: most USB sticks and Flash card readers. Hubs are not supported, so your USB device must be connected to the 1541 Ultimate-II directly. Some USB sticks have been seen that do not correctly function in ‘high speed’ mode. Go to the configuration menu to experiment when you encounter problems. Some of these issues will be fixed in later versions.</w:t>
+        <w:t xml:space="preserve">command set’ in ‘bulk-only’ mode. This sounds technical, but means: most USB sticks and Flash card readers. </w:t>
+      </w:r>
+      <w:r>
+        <w:rPr>
+          <w:rFonts w:ascii="Century Gothic" w:hAnsi="Century Gothic"/>
+          <w:b/>
+          <w:i/>
+          <w:sz w:val="26"/>
+          <w:szCs w:val="26"/>
+        </w:rPr>
+        <w:t>Hubs are</w:t>
+      </w:r>
+      <w:r>
+        <w:rPr>
+          <w:rFonts w:ascii="Century Gothic" w:hAnsi="Century Gothic"/>
+          <w:b/>
+          <w:i/>
+          <w:sz w:val="26"/>
+          <w:szCs w:val="26"/>
+        </w:rPr>
+        <w:t xml:space="preserve"> </w:t>
+      </w:r>
+      <w:r>
+        <w:rPr>
+          <w:rFonts w:ascii="Century Gothic" w:hAnsi="Century Gothic"/>
+          <w:b/>
+          <w:i/>
+          <w:sz w:val="26"/>
+          <w:szCs w:val="26"/>
+        </w:rPr>
+        <w:t>supported</w:t>
+      </w:r>
+      <w:r>
+        <w:rPr>
+          <w:rFonts w:ascii="Century Gothic" w:hAnsi="Century Gothic"/>
+          <w:b/>
+          <w:i/>
+          <w:sz w:val="26"/>
+          <w:szCs w:val="26"/>
+        </w:rPr>
+        <w:t xml:space="preserve"> as long as they are powered, and used in high-speed mode only.</w:t>
+      </w:r>
+      <w:r>
+        <w:rPr>
+          <w:rFonts w:ascii="Century Gothic" w:hAnsi="Century Gothic"/>
+          <w:sz w:val="26"/>
+          <w:szCs w:val="26"/>
+        </w:rPr>
+        <w:t xml:space="preserve"> Some USB sticks have been seen that do not correctly function in ‘high speed’ mode. Go to the configuration menu to experiment when you encounter problems. Some of these issues will be fixed in later versions.</w:t>
       </w:r>
     </w:p>
     <w:p>
@@ -1373,6 +1645,23 @@
         </w:rPr>
         <w:t>1541 Drive Settings</w:t>
       </w:r>
+      <w:r>
+        <w:rPr>
+          <w:rFonts w:ascii="Century Gothic" w:hAnsi="Century Gothic"/>
+          <w:sz w:val="26"/>
+          <w:szCs w:val="26"/>
+        </w:rPr>
+        <w:t xml:space="preserve"> </w:t>
+      </w:r>
+      <w:r>
+        <w:rPr>
+          <w:rFonts w:ascii="Century Gothic" w:hAnsi="Century Gothic"/>
+          <w:i/>
+          <w:sz w:val="26"/>
+          <w:szCs w:val="26"/>
+        </w:rPr>
+        <w:t>[one for each emulated drive, if more than one exist]</w:t>
+      </w:r>
     </w:p>
     <w:p>
       <w:pPr>
@@ -2146,7 +2435,25 @@
           <w:sz w:val="26"/>
           <w:szCs w:val="26"/>
         </w:rPr>
-        <w:t xml:space="preserve"> The menu supports loading  files </w:t>
+        <w:t xml:space="preserve"> The menu supports </w:t>
+      </w:r>
+      <w:proofErr w:type="gramStart"/>
+      <w:r>
+        <w:rPr>
+          <w:rFonts w:ascii="Century Gothic" w:hAnsi="Century Gothic"/>
+          <w:sz w:val="26"/>
+          <w:szCs w:val="26"/>
+        </w:rPr>
+        <w:t>loading  files</w:t>
+      </w:r>
+      <w:proofErr w:type="gramEnd"/>
+      <w:r>
+        <w:rPr>
+          <w:rFonts w:ascii="Century Gothic" w:hAnsi="Century Gothic"/>
+          <w:sz w:val="26"/>
+          <w:szCs w:val="26"/>
+        </w:rPr>
+        <w:t xml:space="preserve"> </w:t>
       </w:r>
       <w:r>
         <w:rPr>
@@ -2248,15 +2555,31 @@
           <w:sz w:val="26"/>
           <w:szCs w:val="26"/>
         </w:rPr>
-        <w:t>is capable of emulating a cassette tape deck (CBM1530/1531). To use this function, a special cable needs to be purchased, or created, that connects the 1541 Ultimate-II to the tape port of your C=64 computer. The connector can be found on the underside, and is available through a small hole in the plastic case. The 6 pins seen there, correspond to the 6 pins found on the tape port of the C=64.</w:t>
-      </w:r>
-      <w:r>
-        <w:rPr>
-          <w:rFonts w:ascii="Century Gothic" w:hAnsi="Century Gothic"/>
-          <w:sz w:val="26"/>
-          <w:szCs w:val="26"/>
-        </w:rPr>
-        <w:t xml:space="preserve"> More information on the purchase and/or schematics of the required cable will appear on the website shortly.</w:t>
+        <w:t>is capable of emulating a cassette tape deck (CBM1530/1531). To use this function, a special cable needs to be purchased</w:t>
+      </w:r>
+      <w:r>
+        <w:rPr>
+          <w:rFonts w:ascii="Century Gothic" w:hAnsi="Century Gothic"/>
+          <w:sz w:val="26"/>
+          <w:szCs w:val="26"/>
+        </w:rPr>
+        <w:t xml:space="preserve"> as accessory</w:t>
+      </w:r>
+      <w:r>
+        <w:rPr>
+          <w:rFonts w:ascii="Century Gothic" w:hAnsi="Century Gothic"/>
+          <w:sz w:val="26"/>
+          <w:szCs w:val="26"/>
+        </w:rPr>
+        <w:t>, or created, that connects the 1541 Ultimate-II to the tape port of your C=64 computer. The connector can be found on the underside, and is available through a small hole in the plastic case. The 6 pins seen there, correspond to the 6 pins found on the tape port of the C=64.</w:t>
+      </w:r>
+      <w:r>
+        <w:rPr>
+          <w:rFonts w:ascii="Century Gothic" w:hAnsi="Century Gothic"/>
+          <w:sz w:val="26"/>
+          <w:szCs w:val="26"/>
+        </w:rPr>
+        <w:t xml:space="preserve"> </w:t>
       </w:r>
     </w:p>
     <w:p>
@@ -2314,6 +2637,32 @@
           <w:szCs w:val="26"/>
         </w:rPr>
       </w:pPr>
+      <w:r>
+        <w:rPr>
+          <w:rFonts w:ascii="Century Gothic" w:hAnsi="Century Gothic"/>
+          <w:sz w:val="26"/>
+          <w:szCs w:val="26"/>
+        </w:rPr>
+        <w:t xml:space="preserve">In this version it is also possible to capture tapes to a .TAP file. The source of the signal could either be an attached tape </w:t>
+      </w:r>
+      <w:proofErr w:type="gramStart"/>
+      <w:r>
+        <w:rPr>
+          <w:rFonts w:ascii="Century Gothic" w:hAnsi="Century Gothic"/>
+          <w:sz w:val="26"/>
+          <w:szCs w:val="26"/>
+        </w:rPr>
+        <w:t>deck,</w:t>
+      </w:r>
+      <w:proofErr w:type="gramEnd"/>
+      <w:r>
+        <w:rPr>
+          <w:rFonts w:ascii="Century Gothic" w:hAnsi="Century Gothic"/>
+          <w:sz w:val="26"/>
+          <w:szCs w:val="26"/>
+        </w:rPr>
+        <w:t xml:space="preserve"> or the output of the C64 when the C64 tries to save to a tape deck. The ‘F5-menu’ will show you the required options. Refer to the manual of the tape extender to see what jumpers need to be set in what mode.</w:t>
+      </w:r>
     </w:p>
     <w:p>
       <w:pPr>
@@ -2324,6 +2673,30 @@
           <w:rFonts w:ascii="Century Gothic" w:hAnsi="Century Gothic"/>
           <w:sz w:val="26"/>
           <w:szCs w:val="26"/>
+        </w:rPr>
+      </w:pPr>
+    </w:p>
+    <w:p>
+      <w:pPr>
+        <w:tabs>
+          <w:tab w:val="left" w:pos="3192"/>
+        </w:tabs>
+        <w:rPr>
+          <w:rFonts w:ascii="Century Gothic" w:hAnsi="Century Gothic"/>
+          <w:sz w:val="26"/>
+          <w:szCs w:val="26"/>
+        </w:rPr>
+      </w:pPr>
+    </w:p>
+    <w:p>
+      <w:pPr>
+        <w:tabs>
+          <w:tab w:val="left" w:pos="3192"/>
+        </w:tabs>
+        <w:rPr>
+          <w:rFonts w:ascii="Century Gothic" w:hAnsi="Century Gothic"/>
+          <w:sz w:val="26"/>
+          <w:szCs w:val="26"/>
           <w:u w:val="single"/>
         </w:rPr>
       </w:pPr>
@@ -2356,7 +2729,7 @@
         </w:rPr>
         <w:t xml:space="preserve">Consult the website </w:t>
       </w:r>
-      <w:hyperlink r:id="rId7" w:history="1">
+      <w:hyperlink r:id="rId8" w:history="1">
         <w:r>
           <w:rPr>
             <w:rStyle w:val="Hyperlink"/>
@@ -2428,73 +2801,6 @@
     <w:p>
       <w:pPr>
         <w:tabs>
-          <w:tab w:val="left" w:pos="3192"/>
-        </w:tabs>
-        <w:rPr>
-          <w:rFonts w:ascii="Century Gothic" w:hAnsi="Century Gothic"/>
-          <w:sz w:val="26"/>
-          <w:szCs w:val="26"/>
-        </w:rPr>
-      </w:pPr>
-    </w:p>
-    <w:p>
-      <w:pPr>
-        <w:tabs>
-          <w:tab w:val="left" w:pos="-9090"/>
-          <w:tab w:val="right" w:leader="underscore" w:pos="10620"/>
-        </w:tabs>
-        <w:rPr>
-          <w:rFonts w:ascii="Century Gothic" w:hAnsi="Century Gothic"/>
-          <w:sz w:val="26"/>
-          <w:szCs w:val="26"/>
-        </w:rPr>
-      </w:pPr>
-      <w:r>
-        <w:rPr>
-          <w:rFonts w:ascii="Century Gothic" w:hAnsi="Century Gothic"/>
-          <w:sz w:val="26"/>
-          <w:szCs w:val="26"/>
-        </w:rPr>
-        <w:tab/>
-      </w:r>
-    </w:p>
-    <w:p>
-      <w:pPr>
-        <w:tabs>
-          <w:tab w:val="left" w:pos="-9090"/>
-          <w:tab w:val="right" w:leader="underscore" w:pos="10620"/>
-        </w:tabs>
-        <w:rPr>
-          <w:rFonts w:ascii="Century Gothic" w:hAnsi="Century Gothic"/>
-          <w:sz w:val="26"/>
-          <w:szCs w:val="26"/>
-        </w:rPr>
-      </w:pPr>
-    </w:p>
-    <w:p>
-      <w:pPr>
-        <w:tabs>
-          <w:tab w:val="left" w:pos="-9090"/>
-          <w:tab w:val="right" w:leader="underscore" w:pos="10620"/>
-        </w:tabs>
-        <w:rPr>
-          <w:rFonts w:ascii="Century Gothic" w:hAnsi="Century Gothic"/>
-          <w:sz w:val="26"/>
-          <w:szCs w:val="26"/>
-        </w:rPr>
-      </w:pPr>
-      <w:r>
-        <w:rPr>
-          <w:rFonts w:ascii="Century Gothic" w:hAnsi="Century Gothic"/>
-          <w:sz w:val="26"/>
-          <w:szCs w:val="26"/>
-        </w:rPr>
-        <w:tab/>
-      </w:r>
-    </w:p>
-    <w:p>
-      <w:pPr>
-        <w:tabs>
           <w:tab w:val="left" w:pos="-9090"/>
           <w:tab w:val="right" w:leader="underscore" w:pos="10620"/>
         </w:tabs>
@@ -2715,12 +3021,12 @@
       </w:r>
     </w:p>
     <w:sectPr>
-      <w:headerReference w:type="even" r:id="rId8"/>
-      <w:headerReference w:type="default" r:id="rId9"/>
-      <w:footerReference w:type="even" r:id="rId10"/>
-      <w:footerReference w:type="default" r:id="rId11"/>
-      <w:headerReference w:type="first" r:id="rId12"/>
-      <w:footerReference w:type="first" r:id="rId13"/>
+      <w:headerReference w:type="even" r:id="rId9"/>
+      <w:headerReference w:type="default" r:id="rId10"/>
+      <w:footerReference w:type="even" r:id="rId11"/>
+      <w:footerReference w:type="default" r:id="rId12"/>
+      <w:headerReference w:type="first" r:id="rId13"/>
+      <w:footerReference w:type="first" r:id="rId14"/>
       <w:type w:val="continuous"/>
       <w:pgSz w:w="11907" w:h="16840" w:code="9"/>
       <w:pgMar w:top="823" w:right="630" w:bottom="680" w:left="630" w:header="720" w:footer="183" w:gutter="0"/>
@@ -2732,7 +3038,7 @@
 </file>
 
 <file path=word/endnotes.xml><?xml version="1.0" encoding="utf-8"?>
-<w:endnotes xmlns:ve="http://schemas.openxmlformats.org/markup-compatibility/2006" xmlns:o="urn:schemas-microsoft-com:office:office" xmlns:r="http://schemas.openxmlformats.org/officeDocument/2006/relationships" xmlns:m="http://schemas.openxmlformats.org/officeDocument/2006/math" xmlns:v="urn:schemas-microsoft-com:vml" xmlns:wp="http://schemas.openxmlformats.org/drawingml/2006/wordprocessingDrawing" xmlns:w10="urn:schemas-microsoft-com:office:word" xmlns:w="http://schemas.openxmlformats.org/wordprocessingml/2006/main" xmlns:wne="http://schemas.microsoft.com/office/word/2006/wordml">
+<w:endnotes xmlns:wpc="http://schemas.microsoft.com/office/word/2010/wordprocessingCanvas" xmlns:mc="http://schemas.openxmlformats.org/markup-compatibility/2006" xmlns:o="urn:schemas-microsoft-com:office:office" xmlns:r="http://schemas.openxmlformats.org/officeDocument/2006/relationships" xmlns:m="http://schemas.openxmlformats.org/officeDocument/2006/math" xmlns:v="urn:schemas-microsoft-com:vml" xmlns:wp14="http://schemas.microsoft.com/office/word/2010/wordprocessingDrawing" xmlns:wp="http://schemas.openxmlformats.org/drawingml/2006/wordprocessingDrawing" xmlns:w10="urn:schemas-microsoft-com:office:word" xmlns:w="http://schemas.openxmlformats.org/wordprocessingml/2006/main" xmlns:w14="http://schemas.microsoft.com/office/word/2010/wordml" xmlns:wpg="http://schemas.microsoft.com/office/word/2010/wordprocessingGroup" xmlns:wpi="http://schemas.microsoft.com/office/word/2010/wordprocessingInk" xmlns:wne="http://schemas.microsoft.com/office/word/2006/wordml" xmlns:wps="http://schemas.microsoft.com/office/word/2010/wordprocessingShape" mc:Ignorable="w14 wp14">
   <w:endnote w:type="separator" w:id="-1">
     <w:p>
       <w:r>
@@ -2751,7 +3057,7 @@
 </file>
 
 <file path=word/footer1.xml><?xml version="1.0" encoding="utf-8"?>
-<w:ftr xmlns:ve="http://schemas.openxmlformats.org/markup-compatibility/2006" xmlns:o="urn:schemas-microsoft-com:office:office" xmlns:r="http://schemas.openxmlformats.org/officeDocument/2006/relationships" xmlns:m="http://schemas.openxmlformats.org/officeDocument/2006/math" xmlns:v="urn:schemas-microsoft-com:vml" xmlns:wp="http://schemas.openxmlformats.org/drawingml/2006/wordprocessingDrawing" xmlns:w10="urn:schemas-microsoft-com:office:word" xmlns:w="http://schemas.openxmlformats.org/wordprocessingml/2006/main" xmlns:wne="http://schemas.microsoft.com/office/word/2006/wordml">
+<w:ftr xmlns:wpc="http://schemas.microsoft.com/office/word/2010/wordprocessingCanvas" xmlns:mc="http://schemas.openxmlformats.org/markup-compatibility/2006" xmlns:o="urn:schemas-microsoft-com:office:office" xmlns:r="http://schemas.openxmlformats.org/officeDocument/2006/relationships" xmlns:m="http://schemas.openxmlformats.org/officeDocument/2006/math" xmlns:v="urn:schemas-microsoft-com:vml" xmlns:wp14="http://schemas.microsoft.com/office/word/2010/wordprocessingDrawing" xmlns:wp="http://schemas.openxmlformats.org/drawingml/2006/wordprocessingDrawing" xmlns:w10="urn:schemas-microsoft-com:office:word" xmlns:w="http://schemas.openxmlformats.org/wordprocessingml/2006/main" xmlns:w14="http://schemas.microsoft.com/office/word/2010/wordml" xmlns:wpg="http://schemas.microsoft.com/office/word/2010/wordprocessingGroup" xmlns:wpi="http://schemas.microsoft.com/office/word/2010/wordprocessingInk" xmlns:wne="http://schemas.microsoft.com/office/word/2006/wordml" xmlns:wps="http://schemas.microsoft.com/office/word/2010/wordprocessingShape" mc:Ignorable="w14 wp14">
   <w:p>
     <w:pPr>
       <w:pStyle w:val="Footer"/>
@@ -2761,7 +3067,7 @@
 </file>
 
 <file path=word/footer2.xml><?xml version="1.0" encoding="utf-8"?>
-<w:ftr xmlns:ve="http://schemas.openxmlformats.org/markup-compatibility/2006" xmlns:o="urn:schemas-microsoft-com:office:office" xmlns:r="http://schemas.openxmlformats.org/officeDocument/2006/relationships" xmlns:m="http://schemas.openxmlformats.org/officeDocument/2006/math" xmlns:v="urn:schemas-microsoft-com:vml" xmlns:wp="http://schemas.openxmlformats.org/drawingml/2006/wordprocessingDrawing" xmlns:w10="urn:schemas-microsoft-com:office:word" xmlns:w="http://schemas.openxmlformats.org/wordprocessingml/2006/main" xmlns:wne="http://schemas.microsoft.com/office/word/2006/wordml">
+<w:ftr xmlns:wpc="http://schemas.microsoft.com/office/word/2010/wordprocessingCanvas" xmlns:mc="http://schemas.openxmlformats.org/markup-compatibility/2006" xmlns:o="urn:schemas-microsoft-com:office:office" xmlns:r="http://schemas.openxmlformats.org/officeDocument/2006/relationships" xmlns:m="http://schemas.openxmlformats.org/officeDocument/2006/math" xmlns:v="urn:schemas-microsoft-com:vml" xmlns:wp14="http://schemas.microsoft.com/office/word/2010/wordprocessingDrawing" xmlns:wp="http://schemas.openxmlformats.org/drawingml/2006/wordprocessingDrawing" xmlns:w10="urn:schemas-microsoft-com:office:word" xmlns:w="http://schemas.openxmlformats.org/wordprocessingml/2006/main" xmlns:w14="http://schemas.microsoft.com/office/word/2010/wordml" xmlns:wpg="http://schemas.microsoft.com/office/word/2010/wordprocessingGroup" xmlns:wpi="http://schemas.microsoft.com/office/word/2010/wordprocessingInk" xmlns:wne="http://schemas.microsoft.com/office/word/2006/wordml" xmlns:wps="http://schemas.microsoft.com/office/word/2010/wordprocessingShape" mc:Ignorable="w14 wp14">
   <w:sdt>
     <w:sdtPr>
       <w:id w:val="49203376"/>
@@ -2837,7 +3143,7 @@
 </file>
 
 <file path=word/footer3.xml><?xml version="1.0" encoding="utf-8"?>
-<w:ftr xmlns:ve="http://schemas.openxmlformats.org/markup-compatibility/2006" xmlns:o="urn:schemas-microsoft-com:office:office" xmlns:r="http://schemas.openxmlformats.org/officeDocument/2006/relationships" xmlns:m="http://schemas.openxmlformats.org/officeDocument/2006/math" xmlns:v="urn:schemas-microsoft-com:vml" xmlns:wp="http://schemas.openxmlformats.org/drawingml/2006/wordprocessingDrawing" xmlns:w10="urn:schemas-microsoft-com:office:word" xmlns:w="http://schemas.openxmlformats.org/wordprocessingml/2006/main" xmlns:wne="http://schemas.microsoft.com/office/word/2006/wordml">
+<w:ftr xmlns:wpc="http://schemas.microsoft.com/office/word/2010/wordprocessingCanvas" xmlns:mc="http://schemas.openxmlformats.org/markup-compatibility/2006" xmlns:o="urn:schemas-microsoft-com:office:office" xmlns:r="http://schemas.openxmlformats.org/officeDocument/2006/relationships" xmlns:m="http://schemas.openxmlformats.org/officeDocument/2006/math" xmlns:v="urn:schemas-microsoft-com:vml" xmlns:wp14="http://schemas.microsoft.com/office/word/2010/wordprocessingDrawing" xmlns:wp="http://schemas.openxmlformats.org/drawingml/2006/wordprocessingDrawing" xmlns:w10="urn:schemas-microsoft-com:office:word" xmlns:w="http://schemas.openxmlformats.org/wordprocessingml/2006/main" xmlns:w14="http://schemas.microsoft.com/office/word/2010/wordml" xmlns:wpg="http://schemas.microsoft.com/office/word/2010/wordprocessingGroup" xmlns:wpi="http://schemas.microsoft.com/office/word/2010/wordprocessingInk" xmlns:wne="http://schemas.microsoft.com/office/word/2006/wordml" xmlns:wps="http://schemas.microsoft.com/office/word/2010/wordprocessingShape" mc:Ignorable="w14 wp14">
   <w:p>
     <w:pPr>
       <w:pStyle w:val="Footer"/>
@@ -2847,7 +3153,7 @@
 </file>
 
 <file path=word/footnotes.xml><?xml version="1.0" encoding="utf-8"?>
-<w:footnotes xmlns:ve="http://schemas.openxmlformats.org/markup-compatibility/2006" xmlns:o="urn:schemas-microsoft-com:office:office" xmlns:r="http://schemas.openxmlformats.org/officeDocument/2006/relationships" xmlns:m="http://schemas.openxmlformats.org/officeDocument/2006/math" xmlns:v="urn:schemas-microsoft-com:vml" xmlns:wp="http://schemas.openxmlformats.org/drawingml/2006/wordprocessingDrawing" xmlns:w10="urn:schemas-microsoft-com:office:word" xmlns:w="http://schemas.openxmlformats.org/wordprocessingml/2006/main" xmlns:wne="http://schemas.microsoft.com/office/word/2006/wordml">
+<w:footnotes xmlns:wpc="http://schemas.microsoft.com/office/word/2010/wordprocessingCanvas" xmlns:mc="http://schemas.openxmlformats.org/markup-compatibility/2006" xmlns:o="urn:schemas-microsoft-com:office:office" xmlns:r="http://schemas.openxmlformats.org/officeDocument/2006/relationships" xmlns:m="http://schemas.openxmlformats.org/officeDocument/2006/math" xmlns:v="urn:schemas-microsoft-com:vml" xmlns:wp14="http://schemas.microsoft.com/office/word/2010/wordprocessingDrawing" xmlns:wp="http://schemas.openxmlformats.org/drawingml/2006/wordprocessingDrawing" xmlns:w10="urn:schemas-microsoft-com:office:word" xmlns:w="http://schemas.openxmlformats.org/wordprocessingml/2006/main" xmlns:w14="http://schemas.microsoft.com/office/word/2010/wordml" xmlns:wpg="http://schemas.microsoft.com/office/word/2010/wordprocessingGroup" xmlns:wpi="http://schemas.microsoft.com/office/word/2010/wordprocessingInk" xmlns:wne="http://schemas.microsoft.com/office/word/2006/wordml" xmlns:wps="http://schemas.microsoft.com/office/word/2010/wordprocessingShape" mc:Ignorable="w14 wp14">
   <w:footnote w:type="separator" w:id="-1">
     <w:p>
       <w:r>
@@ -2918,7 +3224,7 @@
 </file>
 
 <file path=word/header1.xml><?xml version="1.0" encoding="utf-8"?>
-<w:hdr xmlns:ve="http://schemas.openxmlformats.org/markup-compatibility/2006" xmlns:o="urn:schemas-microsoft-com:office:office" xmlns:r="http://schemas.openxmlformats.org/officeDocument/2006/relationships" xmlns:m="http://schemas.openxmlformats.org/officeDocument/2006/math" xmlns:v="urn:schemas-microsoft-com:vml" xmlns:wp="http://schemas.openxmlformats.org/drawingml/2006/wordprocessingDrawing" xmlns:w10="urn:schemas-microsoft-com:office:word" xmlns:w="http://schemas.openxmlformats.org/wordprocessingml/2006/main" xmlns:wne="http://schemas.microsoft.com/office/word/2006/wordml">
+<w:hdr xmlns:wpc="http://schemas.microsoft.com/office/word/2010/wordprocessingCanvas" xmlns:mc="http://schemas.openxmlformats.org/markup-compatibility/2006" xmlns:o="urn:schemas-microsoft-com:office:office" xmlns:r="http://schemas.openxmlformats.org/officeDocument/2006/relationships" xmlns:m="http://schemas.openxmlformats.org/officeDocument/2006/math" xmlns:v="urn:schemas-microsoft-com:vml" xmlns:wp14="http://schemas.microsoft.com/office/word/2010/wordprocessingDrawing" xmlns:wp="http://schemas.openxmlformats.org/drawingml/2006/wordprocessingDrawing" xmlns:w10="urn:schemas-microsoft-com:office:word" xmlns:w="http://schemas.openxmlformats.org/wordprocessingml/2006/main" xmlns:w14="http://schemas.microsoft.com/office/word/2010/wordml" xmlns:wpg="http://schemas.microsoft.com/office/word/2010/wordprocessingGroup" xmlns:wpi="http://schemas.microsoft.com/office/word/2010/wordprocessingInk" xmlns:wne="http://schemas.microsoft.com/office/word/2006/wordml" xmlns:wps="http://schemas.microsoft.com/office/word/2010/wordprocessingShape" mc:Ignorable="w14 wp14">
   <w:p>
     <w:pPr>
       <w:pStyle w:val="Header"/>
@@ -2928,7 +3234,7 @@
 </file>
 
 <file path=word/header2.xml><?xml version="1.0" encoding="utf-8"?>
-<w:hdr xmlns:ve="http://schemas.openxmlformats.org/markup-compatibility/2006" xmlns:o="urn:schemas-microsoft-com:office:office" xmlns:r="http://schemas.openxmlformats.org/officeDocument/2006/relationships" xmlns:m="http://schemas.openxmlformats.org/officeDocument/2006/math" xmlns:v="urn:schemas-microsoft-com:vml" xmlns:wp="http://schemas.openxmlformats.org/drawingml/2006/wordprocessingDrawing" xmlns:w10="urn:schemas-microsoft-com:office:word" xmlns:w="http://schemas.openxmlformats.org/wordprocessingml/2006/main" xmlns:wne="http://schemas.microsoft.com/office/word/2006/wordml">
+<w:hdr xmlns:wpc="http://schemas.microsoft.com/office/word/2010/wordprocessingCanvas" xmlns:mc="http://schemas.openxmlformats.org/markup-compatibility/2006" xmlns:o="urn:schemas-microsoft-com:office:office" xmlns:r="http://schemas.openxmlformats.org/officeDocument/2006/relationships" xmlns:m="http://schemas.openxmlformats.org/officeDocument/2006/math" xmlns:v="urn:schemas-microsoft-com:vml" xmlns:wp14="http://schemas.microsoft.com/office/word/2010/wordprocessingDrawing" xmlns:wp="http://schemas.openxmlformats.org/drawingml/2006/wordprocessingDrawing" xmlns:w10="urn:schemas-microsoft-com:office:word" xmlns:w="http://schemas.openxmlformats.org/wordprocessingml/2006/main" xmlns:w14="http://schemas.microsoft.com/office/word/2010/wordml" xmlns:wpg="http://schemas.microsoft.com/office/word/2010/wordprocessingGroup" xmlns:wpi="http://schemas.microsoft.com/office/word/2010/wordprocessingInk" xmlns:wne="http://schemas.microsoft.com/office/word/2006/wordml" xmlns:wps="http://schemas.microsoft.com/office/word/2010/wordprocessingShape" mc:Ignorable="w14 wp14">
   <w:p>
     <w:pPr>
       <w:pStyle w:val="Header"/>
@@ -2938,7 +3244,7 @@
 </file>
 
 <file path=word/header3.xml><?xml version="1.0" encoding="utf-8"?>
-<w:hdr xmlns:ve="http://schemas.openxmlformats.org/markup-compatibility/2006" xmlns:o="urn:schemas-microsoft-com:office:office" xmlns:r="http://schemas.openxmlformats.org/officeDocument/2006/relationships" xmlns:m="http://schemas.openxmlformats.org/officeDocument/2006/math" xmlns:v="urn:schemas-microsoft-com:vml" xmlns:wp="http://schemas.openxmlformats.org/drawingml/2006/wordprocessingDrawing" xmlns:w10="urn:schemas-microsoft-com:office:word" xmlns:w="http://schemas.openxmlformats.org/wordprocessingml/2006/main" xmlns:wne="http://schemas.microsoft.com/office/word/2006/wordml">
+<w:hdr xmlns:wpc="http://schemas.microsoft.com/office/word/2010/wordprocessingCanvas" xmlns:mc="http://schemas.openxmlformats.org/markup-compatibility/2006" xmlns:o="urn:schemas-microsoft-com:office:office" xmlns:r="http://schemas.openxmlformats.org/officeDocument/2006/relationships" xmlns:m="http://schemas.openxmlformats.org/officeDocument/2006/math" xmlns:v="urn:schemas-microsoft-com:vml" xmlns:wp14="http://schemas.microsoft.com/office/word/2010/wordprocessingDrawing" xmlns:wp="http://schemas.openxmlformats.org/drawingml/2006/wordprocessingDrawing" xmlns:w10="urn:schemas-microsoft-com:office:word" xmlns:w="http://schemas.openxmlformats.org/wordprocessingml/2006/main" xmlns:w14="http://schemas.microsoft.com/office/word/2010/wordml" xmlns:wpg="http://schemas.microsoft.com/office/word/2010/wordprocessingGroup" xmlns:wpi="http://schemas.microsoft.com/office/word/2010/wordprocessingInk" xmlns:wne="http://schemas.microsoft.com/office/word/2006/wordml" xmlns:wps="http://schemas.microsoft.com/office/word/2010/wordprocessingShape" mc:Ignorable="w14 wp14">
   <w:p>
     <w:pPr>
       <w:pStyle w:val="Header"/>
@@ -2948,7 +3254,7 @@
 </file>
 
 <file path=word/numbering.xml><?xml version="1.0" encoding="utf-8"?>
-<w:numbering xmlns:ve="http://schemas.openxmlformats.org/markup-compatibility/2006" xmlns:o="urn:schemas-microsoft-com:office:office" xmlns:r="http://schemas.openxmlformats.org/officeDocument/2006/relationships" xmlns:m="http://schemas.openxmlformats.org/officeDocument/2006/math" xmlns:v="urn:schemas-microsoft-com:vml" xmlns:wp="http://schemas.openxmlformats.org/drawingml/2006/wordprocessingDrawing" xmlns:w10="urn:schemas-microsoft-com:office:word" xmlns:w="http://schemas.openxmlformats.org/wordprocessingml/2006/main" xmlns:wne="http://schemas.microsoft.com/office/word/2006/wordml">
+<w:numbering xmlns:wpc="http://schemas.microsoft.com/office/word/2010/wordprocessingCanvas" xmlns:mc="http://schemas.openxmlformats.org/markup-compatibility/2006" xmlns:o="urn:schemas-microsoft-com:office:office" xmlns:r="http://schemas.openxmlformats.org/officeDocument/2006/relationships" xmlns:m="http://schemas.openxmlformats.org/officeDocument/2006/math" xmlns:v="urn:schemas-microsoft-com:vml" xmlns:wp14="http://schemas.microsoft.com/office/word/2010/wordprocessingDrawing" xmlns:wp="http://schemas.openxmlformats.org/drawingml/2006/wordprocessingDrawing" xmlns:w10="urn:schemas-microsoft-com:office:word" xmlns:w="http://schemas.openxmlformats.org/wordprocessingml/2006/main" xmlns:w14="http://schemas.microsoft.com/office/word/2010/wordml" xmlns:wpg="http://schemas.microsoft.com/office/word/2010/wordprocessingGroup" xmlns:wpi="http://schemas.microsoft.com/office/word/2010/wordprocessingInk" xmlns:wne="http://schemas.microsoft.com/office/word/2006/wordml" xmlns:wps="http://schemas.microsoft.com/office/word/2010/wordprocessingShape" mc:Ignorable="w14 wp14">
   <w:abstractNum w:abstractNumId="0">
     <w:nsid w:val="1DB56C10"/>
     <w:multiLevelType w:val="hybridMultilevel"/>
@@ -3447,7 +3753,7 @@
 </file>
 
 <file path=word/styles.xml><?xml version="1.0" encoding="utf-8"?>
-<w:styles xmlns:r="http://schemas.openxmlformats.org/officeDocument/2006/relationships" xmlns:w="http://schemas.openxmlformats.org/wordprocessingml/2006/main">
+<w:styles xmlns:mc="http://schemas.openxmlformats.org/markup-compatibility/2006" xmlns:r="http://schemas.openxmlformats.org/officeDocument/2006/relationships" xmlns:w="http://schemas.openxmlformats.org/wordprocessingml/2006/main" xmlns:w14="http://schemas.microsoft.com/office/word/2010/wordml" mc:Ignorable="w14">
   <w:docDefaults>
     <w:rPrDefault>
       <w:rPr>
@@ -3597,11 +3903,15 @@
   </w:style>
   <w:style w:type="character" w:default="1" w:styleId="DefaultParagraphFont">
     <w:name w:val="Default Paragraph Font"/>
+    <w:uiPriority w:val="1"/>
     <w:semiHidden/>
+    <w:unhideWhenUsed/>
   </w:style>
   <w:style w:type="table" w:default="1" w:styleId="TableNormal">
     <w:name w:val="Normal Table"/>
+    <w:uiPriority w:val="99"/>
     <w:semiHidden/>
+    <w:unhideWhenUsed/>
     <w:tblPr>
       <w:tblInd w:w="0" w:type="dxa"/>
       <w:tblCellMar>
@@ -3614,7 +3924,9 @@
   </w:style>
   <w:style w:type="numbering" w:default="1" w:styleId="NoList">
     <w:name w:val="No List"/>
+    <w:uiPriority w:val="99"/>
     <w:semiHidden/>
+    <w:unhideWhenUsed/>
   </w:style>
   <w:style w:type="character" w:styleId="Hyperlink">
     <w:name w:val="Hyperlink"/>
@@ -3710,6 +4022,196 @@
       <w:szCs w:val="24"/>
       <w:lang w:val="en-US" w:eastAsia="en-US"/>
     </w:rPr>
+  </w:style>
+</w:styles>
+</file>
+
+<file path=word/stylesWithEffects.xml><?xml version="1.0" encoding="utf-8"?>
+<w:styles xmlns:wpc="http://schemas.microsoft.com/office/word/2010/wordprocessingCanvas" xmlns:mc="http://schemas.openxmlformats.org/markup-compatibility/2006" xmlns:o="urn:schemas-microsoft-com:office:office" xmlns:r="http://schemas.openxmlformats.org/officeDocument/2006/relationships" xmlns:m="http://schemas.openxmlformats.org/officeDocument/2006/math" xmlns:v="urn:schemas-microsoft-com:vml" xmlns:wp14="http://schemas.microsoft.com/office/word/2010/wordprocessingDrawing" xmlns:wp="http://schemas.openxmlformats.org/drawingml/2006/wordprocessingDrawing" xmlns:w10="urn:schemas-microsoft-com:office:word" xmlns:w="http://schemas.openxmlformats.org/wordprocessingml/2006/main" xmlns:w14="http://schemas.microsoft.com/office/word/2010/wordml" xmlns:wpg="http://schemas.microsoft.com/office/word/2010/wordprocessingGroup" xmlns:wpi="http://schemas.microsoft.com/office/word/2010/wordprocessingInk" xmlns:wne="http://schemas.microsoft.com/office/word/2006/wordml" xmlns:wps="http://schemas.microsoft.com/office/word/2010/wordprocessingShape" mc:Ignorable="w14 wp14">
+  <w:docDefaults>
+    <w:rPrDefault>
+      <w:rPr>
+        <w:rFonts w:asciiTheme="minorHAnsi" w:eastAsiaTheme="minorEastAsia" w:hAnsiTheme="minorHAnsi" w:cstheme="minorBidi"/>
+        <w:sz w:val="22"/>
+        <w:szCs w:val="22"/>
+        <w:lang w:val="en-US" w:eastAsia="en-US" w:bidi="ar-SA"/>
+      </w:rPr>
+    </w:rPrDefault>
+    <w:pPrDefault>
+      <w:pPr>
+        <w:spacing w:after="200" w:line="276" w:lineRule="auto"/>
+      </w:pPr>
+    </w:pPrDefault>
+  </w:docDefaults>
+  <w:latentStyles w:defLockedState="0" w:defUIPriority="99" w:defSemiHidden="1" w:defUnhideWhenUsed="1" w:defQFormat="0" w:count="267">
+    <w:lsdException w:name="Normal" w:semiHidden="0" w:uiPriority="0" w:unhideWhenUsed="0" w:qFormat="1"/>
+    <w:lsdException w:name="heading 1" w:semiHidden="0" w:uiPriority="9" w:unhideWhenUsed="0" w:qFormat="1"/>
+    <w:lsdException w:name="heading 2" w:uiPriority="9" w:qFormat="1"/>
+    <w:lsdException w:name="heading 3" w:uiPriority="9" w:qFormat="1"/>
+    <w:lsdException w:name="heading 4" w:uiPriority="9" w:qFormat="1"/>
+    <w:lsdException w:name="heading 5" w:uiPriority="9" w:qFormat="1"/>
+    <w:lsdException w:name="heading 6" w:uiPriority="9" w:qFormat="1"/>
+    <w:lsdException w:name="heading 7" w:uiPriority="9" w:qFormat="1"/>
+    <w:lsdException w:name="heading 8" w:uiPriority="9" w:qFormat="1"/>
+    <w:lsdException w:name="heading 9" w:uiPriority="9" w:qFormat="1"/>
+    <w:lsdException w:name="toc 1" w:uiPriority="39"/>
+    <w:lsdException w:name="toc 2" w:uiPriority="39"/>
+    <w:lsdException w:name="toc 3" w:uiPriority="39"/>
+    <w:lsdException w:name="toc 4" w:uiPriority="39"/>
+    <w:lsdException w:name="toc 5" w:uiPriority="39"/>
+    <w:lsdException w:name="toc 6" w:uiPriority="39"/>
+    <w:lsdException w:name="toc 7" w:uiPriority="39"/>
+    <w:lsdException w:name="toc 8" w:uiPriority="39"/>
+    <w:lsdException w:name="toc 9" w:uiPriority="39"/>
+    <w:lsdException w:name="caption" w:uiPriority="35" w:qFormat="1"/>
+    <w:lsdException w:name="Title" w:semiHidden="0" w:uiPriority="10" w:unhideWhenUsed="0" w:qFormat="1"/>
+    <w:lsdException w:name="Default Paragraph Font" w:uiPriority="1"/>
+    <w:lsdException w:name="Subtitle" w:semiHidden="0" w:uiPriority="11" w:unhideWhenUsed="0" w:qFormat="1"/>
+    <w:lsdException w:name="Strong" w:semiHidden="0" w:uiPriority="22" w:unhideWhenUsed="0" w:qFormat="1"/>
+    <w:lsdException w:name="Emphasis" w:semiHidden="0" w:uiPriority="20" w:unhideWhenUsed="0" w:qFormat="1"/>
+    <w:lsdException w:name="Table Grid" w:semiHidden="0" w:uiPriority="59" w:unhideWhenUsed="0"/>
+    <w:lsdException w:name="Placeholder Text" w:unhideWhenUsed="0"/>
+    <w:lsdException w:name="No Spacing" w:semiHidden="0" w:uiPriority="1" w:unhideWhenUsed="0" w:qFormat="1"/>
+    <w:lsdException w:name="Light Shading" w:semiHidden="0" w:uiPriority="60" w:unhideWhenUsed="0"/>
+    <w:lsdException w:name="Light List" w:semiHidden="0" w:uiPriority="61" w:unhideWhenUsed="0"/>
+    <w:lsdException w:name="Light Grid" w:semiHidden="0" w:uiPriority="62" w:unhideWhenUsed="0"/>
+    <w:lsdException w:name="Medium Shading 1" w:semiHidden="0" w:uiPriority="63" w:unhideWhenUsed="0"/>
+    <w:lsdException w:name="Medium Shading 2" w:semiHidden="0" w:uiPriority="64" w:unhideWhenUsed="0"/>
+    <w:lsdException w:name="Medium List 1" w:semiHidden="0" w:uiPriority="65" w:unhideWhenUsed="0"/>
+    <w:lsdException w:name="Medium List 2" w:semiHidden="0" w:uiPriority="66" w:unhideWhenUsed="0"/>
+    <w:lsdException w:name="Medium Grid 1" w:semiHidden="0" w:uiPriority="67" w:unhideWhenUsed="0"/>
+    <w:lsdException w:name="Medium Grid 2" w:semiHidden="0" w:uiPriority="68" w:unhideWhenUsed="0"/>
+    <w:lsdException w:name="Medium Grid 3" w:semiHidden="0" w:uiPriority="69" w:unhideWhenUsed="0"/>
+    <w:lsdException w:name="Dark List" w:semiHidden="0" w:uiPriority="70" w:unhideWhenUsed="0"/>
+    <w:lsdException w:name="Colorful Shading" w:semiHidden="0" w:uiPriority="71" w:unhideWhenUsed="0"/>
+    <w:lsdException w:name="Colorful List" w:semiHidden="0" w:uiPriority="72" w:unhideWhenUsed="0"/>
+    <w:lsdException w:name="Colorful Grid" w:semiHidden="0" w:uiPriority="73" w:unhideWhenUsed="0"/>
+    <w:lsdException w:name="Light Shading Accent 1" w:semiHidden="0" w:uiPriority="60" w:unhideWhenUsed="0"/>
+    <w:lsdException w:name="Light List Accent 1" w:semiHidden="0" w:uiPriority="61" w:unhideWhenUsed="0"/>
+    <w:lsdException w:name="Light Grid Accent 1" w:semiHidden="0" w:uiPriority="62" w:unhideWhenUsed="0"/>
+    <w:lsdException w:name="Medium Shading 1 Accent 1" w:semiHidden="0" w:uiPriority="63" w:unhideWhenUsed="0"/>
+    <w:lsdException w:name="Medium Shading 2 Accent 1" w:semiHidden="0" w:uiPriority="64" w:unhideWhenUsed="0"/>
+    <w:lsdException w:name="Medium List 1 Accent 1" w:semiHidden="0" w:uiPriority="65" w:unhideWhenUsed="0"/>
+    <w:lsdException w:name="Revision" w:unhideWhenUsed="0"/>
+    <w:lsdException w:name="List Paragraph" w:semiHidden="0" w:uiPriority="34" w:unhideWhenUsed="0" w:qFormat="1"/>
+    <w:lsdException w:name="Quote" w:semiHidden="0" w:uiPriority="29" w:unhideWhenUsed="0" w:qFormat="1"/>
+    <w:lsdException w:name="Intense Quote" w:semiHidden="0" w:uiPriority="30" w:unhideWhenUsed="0" w:qFormat="1"/>
+    <w:lsdException w:name="Medium List 2 Accent 1" w:semiHidden="0" w:uiPriority="66" w:unhideWhenUsed="0"/>
+    <w:lsdException w:name="Medium Grid 1 Accent 1" w:semiHidden="0" w:uiPriority="67" w:unhideWhenUsed="0"/>
+    <w:lsdException w:name="Medium Grid 2 Accent 1" w:semiHidden="0" w:uiPriority="68" w:unhideWhenUsed="0"/>
+    <w:lsdException w:name="Medium Grid 3 Accent 1" w:semiHidden="0" w:uiPriority="69" w:unhideWhenUsed="0"/>
+    <w:lsdException w:name="Dark List Accent 1" w:semiHidden="0" w:uiPriority="70" w:unhideWhenUsed="0"/>
+    <w:lsdException w:name="Colorful Shading Accent 1" w:semiHidden="0" w:uiPriority="71" w:unhideWhenUsed="0"/>
+    <w:lsdException w:name="Colorful List Accent 1" w:semiHidden="0" w:uiPriority="72" w:unhideWhenUsed="0"/>
+    <w:lsdException w:name="Colorful Grid Accent 1" w:semiHidden="0" w:uiPriority="73" w:unhideWhenUsed="0"/>
+    <w:lsdException w:name="Light Shading Accent 2" w:semiHidden="0" w:uiPriority="60" w:unhideWhenUsed="0"/>
+    <w:lsdException w:name="Light List Accent 2" w:semiHidden="0" w:uiPriority="61" w:unhideWhenUsed="0"/>
+    <w:lsdException w:name="Light Grid Accent 2" w:semiHidden="0" w:uiPriority="62" w:unhideWhenUsed="0"/>
+    <w:lsdException w:name="Medium Shading 1 Accent 2" w:semiHidden="0" w:uiPriority="63" w:unhideWhenUsed="0"/>
+    <w:lsdException w:name="Medium Shading 2 Accent 2" w:semiHidden="0" w:uiPriority="64" w:unhideWhenUsed="0"/>
+    <w:lsdException w:name="Medium List 1 Accent 2" w:semiHidden="0" w:uiPriority="65" w:unhideWhenUsed="0"/>
+    <w:lsdException w:name="Medium List 2 Accent 2" w:semiHidden="0" w:uiPriority="66" w:unhideWhenUsed="0"/>
+    <w:lsdException w:name="Medium Grid 1 Accent 2" w:semiHidden="0" w:uiPriority="67" w:unhideWhenUsed="0"/>
+    <w:lsdException w:name="Medium Grid 2 Accent 2" w:semiHidden="0" w:uiPriority="68" w:unhideWhenUsed="0"/>
+    <w:lsdException w:name="Medium Grid 3 Accent 2" w:semiHidden="0" w:uiPriority="69" w:unhideWhenUsed="0"/>
+    <w:lsdException w:name="Dark List Accent 2" w:semiHidden="0" w:uiPriority="70" w:unhideWhenUsed="0"/>
+    <w:lsdException w:name="Colorful Shading Accent 2" w:semiHidden="0" w:uiPriority="71" w:unhideWhenUsed="0"/>
+    <w:lsdException w:name="Colorful List Accent 2" w:semiHidden="0" w:uiPriority="72" w:unhideWhenUsed="0"/>
+    <w:lsdException w:name="Colorful Grid Accent 2" w:semiHidden="0" w:uiPriority="73" w:unhideWhenUsed="0"/>
+    <w:lsdException w:name="Light Shading Accent 3" w:semiHidden="0" w:uiPriority="60" w:unhideWhenUsed="0"/>
+    <w:lsdException w:name="Light List Accent 3" w:semiHidden="0" w:uiPriority="61" w:unhideWhenUsed="0"/>
+    <w:lsdException w:name="Light Grid Accent 3" w:semiHidden="0" w:uiPriority="62" w:unhideWhenUsed="0"/>
+    <w:lsdException w:name="Medium Shading 1 Accent 3" w:semiHidden="0" w:uiPriority="63" w:unhideWhenUsed="0"/>
+    <w:lsdException w:name="Medium Shading 2 Accent 3" w:semiHidden="0" w:uiPriority="64" w:unhideWhenUsed="0"/>
+    <w:lsdException w:name="Medium List 1 Accent 3" w:semiHidden="0" w:uiPriority="65" w:unhideWhenUsed="0"/>
+    <w:lsdException w:name="Medium List 2 Accent 3" w:semiHidden="0" w:uiPriority="66" w:unhideWhenUsed="0"/>
+    <w:lsdException w:name="Medium Grid 1 Accent 3" w:semiHidden="0" w:uiPriority="67" w:unhideWhenUsed="0"/>
+    <w:lsdException w:name="Medium Grid 2 Accent 3" w:semiHidden="0" w:uiPriority="68" w:unhideWhenUsed="0"/>
+    <w:lsdException w:name="Medium Grid 3 Accent 3" w:semiHidden="0" w:uiPriority="69" w:unhideWhenUsed="0"/>
+    <w:lsdException w:name="Dark List Accent 3" w:semiHidden="0" w:uiPriority="70" w:unhideWhenUsed="0"/>
+    <w:lsdException w:name="Colorful Shading Accent 3" w:semiHidden="0" w:uiPriority="71" w:unhideWhenUsed="0"/>
+    <w:lsdException w:name="Colorful List Accent 3" w:semiHidden="0" w:uiPriority="72" w:unhideWhenUsed="0"/>
+    <w:lsdException w:name="Colorful Grid Accent 3" w:semiHidden="0" w:uiPriority="73" w:unhideWhenUsed="0"/>
+    <w:lsdException w:name="Light Shading Accent 4" w:semiHidden="0" w:uiPriority="60" w:unhideWhenUsed="0"/>
+    <w:lsdException w:name="Light List Accent 4" w:semiHidden="0" w:uiPriority="61" w:unhideWhenUsed="0"/>
+    <w:lsdException w:name="Light Grid Accent 4" w:semiHidden="0" w:uiPriority="62" w:unhideWhenUsed="0"/>
+    <w:lsdException w:name="Medium Shading 1 Accent 4" w:semiHidden="0" w:uiPriority="63" w:unhideWhenUsed="0"/>
+    <w:lsdException w:name="Medium Shading 2 Accent 4" w:semiHidden="0" w:uiPriority="64" w:unhideWhenUsed="0"/>
+    <w:lsdException w:name="Medium List 1 Accent 4" w:semiHidden="0" w:uiPriority="65" w:unhideWhenUsed="0"/>
+    <w:lsdException w:name="Medium List 2 Accent 4" w:semiHidden="0" w:uiPriority="66" w:unhideWhenUsed="0"/>
+    <w:lsdException w:name="Medium Grid 1 Accent 4" w:semiHidden="0" w:uiPriority="67" w:unhideWhenUsed="0"/>
+    <w:lsdException w:name="Medium Grid 2 Accent 4" w:semiHidden="0" w:uiPriority="68" w:unhideWhenUsed="0"/>
+    <w:lsdException w:name="Medium Grid 3 Accent 4" w:semiHidden="0" w:uiPriority="69" w:unhideWhenUsed="0"/>
+    <w:lsdException w:name="Dark List Accent 4" w:semiHidden="0" w:uiPriority="70" w:unhideWhenUsed="0"/>
+    <w:lsdException w:name="Colorful Shading Accent 4" w:semiHidden="0" w:uiPriority="71" w:unhideWhenUsed="0"/>
+    <w:lsdException w:name="Colorful List Accent 4" w:semiHidden="0" w:uiPriority="72" w:unhideWhenUsed="0"/>
+    <w:lsdException w:name="Colorful Grid Accent 4" w:semiHidden="0" w:uiPriority="73" w:unhideWhenUsed="0"/>
+    <w:lsdException w:name="Light Shading Accent 5" w:semiHidden="0" w:uiPriority="60" w:unhideWhenUsed="0"/>
+    <w:lsdException w:name="Light List Accent 5" w:semiHidden="0" w:uiPriority="61" w:unhideWhenUsed="0"/>
+    <w:lsdException w:name="Light Grid Accent 5" w:semiHidden="0" w:uiPriority="62" w:unhideWhenUsed="0"/>
+    <w:lsdException w:name="Medium Shading 1 Accent 5" w:semiHidden="0" w:uiPriority="63" w:unhideWhenUsed="0"/>
+    <w:lsdException w:name="Medium Shading 2 Accent 5" w:semiHidden="0" w:uiPriority="64" w:unhideWhenUsed="0"/>
+    <w:lsdException w:name="Medium List 1 Accent 5" w:semiHidden="0" w:uiPriority="65" w:unhideWhenUsed="0"/>
+    <w:lsdException w:name="Medium List 2 Accent 5" w:semiHidden="0" w:uiPriority="66" w:unhideWhenUsed="0"/>
+    <w:lsdException w:name="Medium Grid 1 Accent 5" w:semiHidden="0" w:uiPriority="67" w:unhideWhenUsed="0"/>
+    <w:lsdException w:name="Medium Grid 2 Accent 5" w:semiHidden="0" w:uiPriority="68" w:unhideWhenUsed="0"/>
+    <w:lsdException w:name="Medium Grid 3 Accent 5" w:semiHidden="0" w:uiPriority="69" w:unhideWhenUsed="0"/>
+    <w:lsdException w:name="Dark List Accent 5" w:semiHidden="0" w:uiPriority="70" w:unhideWhenUsed="0"/>
+    <w:lsdException w:name="Colorful Shading Accent 5" w:semiHidden="0" w:uiPriority="71" w:unhideWhenUsed="0"/>
+    <w:lsdException w:name="Colorful List Accent 5" w:semiHidden="0" w:uiPriority="72" w:unhideWhenUsed="0"/>
+    <w:lsdException w:name="Colorful Grid Accent 5" w:semiHidden="0" w:uiPriority="73" w:unhideWhenUsed="0"/>
+    <w:lsdException w:name="Light Shading Accent 6" w:semiHidden="0" w:uiPriority="60" w:unhideWhenUsed="0"/>
+    <w:lsdException w:name="Light List Accent 6" w:semiHidden="0" w:uiPriority="61" w:unhideWhenUsed="0"/>
+    <w:lsdException w:name="Light Grid Accent 6" w:semiHidden="0" w:uiPriority="62" w:unhideWhenUsed="0"/>
+    <w:lsdException w:name="Medium Shading 1 Accent 6" w:semiHidden="0" w:uiPriority="63" w:unhideWhenUsed="0"/>
+    <w:lsdException w:name="Medium Shading 2 Accent 6" w:semiHidden="0" w:uiPriority="64" w:unhideWhenUsed="0"/>
+    <w:lsdException w:name="Medium List 1 Accent 6" w:semiHidden="0" w:uiPriority="65" w:unhideWhenUsed="0"/>
+    <w:lsdException w:name="Medium List 2 Accent 6" w:semiHidden="0" w:uiPriority="66" w:unhideWhenUsed="0"/>
+    <w:lsdException w:name="Medium Grid 1 Accent 6" w:semiHidden="0" w:uiPriority="67" w:unhideWhenUsed="0"/>
+    <w:lsdException w:name="Medium Grid 2 Accent 6" w:semiHidden="0" w:uiPriority="68" w:unhideWhenUsed="0"/>
+    <w:lsdException w:name="Medium Grid 3 Accent 6" w:semiHidden="0" w:uiPriority="69" w:unhideWhenUsed="0"/>
+    <w:lsdException w:name="Dark List Accent 6" w:semiHidden="0" w:uiPriority="70" w:unhideWhenUsed="0"/>
+    <w:lsdException w:name="Colorful Shading Accent 6" w:semiHidden="0" w:uiPriority="71" w:unhideWhenUsed="0"/>
+    <w:lsdException w:name="Colorful List Accent 6" w:semiHidden="0" w:uiPriority="72" w:unhideWhenUsed="0"/>
+    <w:lsdException w:name="Colorful Grid Accent 6" w:semiHidden="0" w:uiPriority="73" w:unhideWhenUsed="0"/>
+    <w:lsdException w:name="Subtle Emphasis" w:semiHidden="0" w:uiPriority="19" w:unhideWhenUsed="0" w:qFormat="1"/>
+    <w:lsdException w:name="Intense Emphasis" w:semiHidden="0" w:uiPriority="21" w:unhideWhenUsed="0" w:qFormat="1"/>
+    <w:lsdException w:name="Subtle Reference" w:semiHidden="0" w:uiPriority="31" w:unhideWhenUsed="0" w:qFormat="1"/>
+    <w:lsdException w:name="Intense Reference" w:semiHidden="0" w:uiPriority="32" w:unhideWhenUsed="0" w:qFormat="1"/>
+    <w:lsdException w:name="Book Title" w:semiHidden="0" w:uiPriority="33" w:unhideWhenUsed="0" w:qFormat="1"/>
+    <w:lsdException w:name="Bibliography" w:uiPriority="37"/>
+    <w:lsdException w:name="TOC Heading" w:uiPriority="39" w:qFormat="1"/>
+  </w:latentStyles>
+  <w:style w:type="paragraph" w:default="1" w:styleId="Normal">
+    <w:name w:val="Normal"/>
+    <w:qFormat/>
+  </w:style>
+  <w:style w:type="character" w:default="1" w:styleId="DefaultParagraphFont">
+    <w:name w:val="Default Paragraph Font"/>
+    <w:uiPriority w:val="1"/>
+    <w:semiHidden/>
+    <w:unhideWhenUsed/>
+  </w:style>
+  <w:style w:type="table" w:default="1" w:styleId="TableNormal">
+    <w:name w:val="Normal Table"/>
+    <w:uiPriority w:val="99"/>
+    <w:semiHidden/>
+    <w:unhideWhenUsed/>
+    <w:tblPr>
+      <w:tblInd w:w="0" w:type="dxa"/>
+      <w:tblCellMar>
+        <w:top w:w="0" w:type="dxa"/>
+        <w:left w:w="108" w:type="dxa"/>
+        <w:bottom w:w="0" w:type="dxa"/>
+        <w:right w:w="108" w:type="dxa"/>
+      </w:tblCellMar>
+    </w:tblPr>
+  </w:style>
+  <w:style w:type="numbering" w:default="1" w:styleId="NoList">
+    <w:name w:val="No List"/>
+    <w:uiPriority w:val="99"/>
+    <w:semiHidden/>
+    <w:unhideWhenUsed/>
   </w:style>
 </w:styles>
 </file>

</xml_diff>

<commit_message>
Some validation tools created to increase Drive CPU compatibility. Test options will not appear in Ultimate-II release. DO NOT USE THIS VERSION!
</commit_message>
<xml_diff>
--- a/doc/Quick guide to the 1541 Ultimate II.docx
+++ b/doc/Quick guide to the 1541 Ultimate II.docx
@@ -11,6 +11,8 @@
           <w:szCs w:val="40"/>
         </w:rPr>
       </w:pPr>
+      <w:bookmarkStart w:id="0" w:name="_GoBack"/>
+      <w:bookmarkEnd w:id="0"/>
       <w:r>
         <w:rPr>
           <w:rFonts w:ascii="Rockwell Extra Bold" w:hAnsi="Rockwell Extra Bold"/>
@@ -151,8 +153,6 @@
         </w:rPr>
         <w:t xml:space="preserve"> are designed to be intuitive, this quick guide shows you the basic functions.</w:t>
       </w:r>
-      <w:bookmarkStart w:id="0" w:name="_GoBack"/>
-      <w:bookmarkEnd w:id="0"/>
     </w:p>
     <w:p>
       <w:pPr>
@@ -212,7 +212,23 @@
           <w:sz w:val="26"/>
           <w:szCs w:val="26"/>
         </w:rPr>
-        <w:t>, and carefully slide it into the cartridge slot of your C=64. Connect the supplied serial cable between the serial port connector to the serial port of the computer. In case you want to use a configuration</w:t>
+        <w:t xml:space="preserve">, and carefully slide it into the cartridge slot of your C=64. Connect </w:t>
+      </w:r>
+      <w:r>
+        <w:rPr>
+          <w:rFonts w:ascii="Century Gothic" w:hAnsi="Century Gothic"/>
+          <w:sz w:val="26"/>
+          <w:szCs w:val="26"/>
+        </w:rPr>
+        <w:t>a</w:t>
+      </w:r>
+      <w:r>
+        <w:rPr>
+          <w:rFonts w:ascii="Century Gothic" w:hAnsi="Century Gothic"/>
+          <w:sz w:val="26"/>
+          <w:szCs w:val="26"/>
+        </w:rPr>
+        <w:t xml:space="preserve"> serial cable between the serial port connector to the serial port of the computer. In case you want to use a configuration</w:t>
       </w:r>
       <w:r>
         <w:rPr>
@@ -1452,7 +1468,23 @@
           <w:sz w:val="26"/>
           <w:szCs w:val="26"/>
         </w:rPr>
-        <w:t xml:space="preserve">At the time of writing, the software version supplied is “2.0”. In this version, the only supported USB devices are of the type ‘mass storage’, using the </w:t>
+        <w:t>At the time of writing, the software version supplied is “2.</w:t>
+      </w:r>
+      <w:r>
+        <w:rPr>
+          <w:rFonts w:ascii="Century Gothic" w:hAnsi="Century Gothic"/>
+          <w:sz w:val="26"/>
+          <w:szCs w:val="26"/>
+        </w:rPr>
+        <w:t>3</w:t>
+      </w:r>
+      <w:r>
+        <w:rPr>
+          <w:rFonts w:ascii="Century Gothic" w:hAnsi="Century Gothic"/>
+          <w:sz w:val="26"/>
+          <w:szCs w:val="26"/>
+        </w:rPr>
+        <w:t xml:space="preserve">”. In this version, the only supported USB devices are of the type ‘mass storage’, using the </w:t>
       </w:r>
       <w:r>
         <w:rPr>
@@ -1689,6 +1721,30 @@
     </w:p>
     <w:p>
       <w:pPr>
+        <w:numPr>
+          <w:ilvl w:val="0"/>
+          <w:numId w:val="3"/>
+        </w:numPr>
+        <w:tabs>
+          <w:tab w:val="left" w:pos="720"/>
+        </w:tabs>
+        <w:rPr>
+          <w:rFonts w:ascii="Century Gothic" w:hAnsi="Century Gothic"/>
+          <w:sz w:val="26"/>
+          <w:szCs w:val="26"/>
+        </w:rPr>
+      </w:pPr>
+      <w:r>
+        <w:rPr>
+          <w:rFonts w:ascii="Century Gothic" w:hAnsi="Century Gothic"/>
+          <w:sz w:val="26"/>
+          <w:szCs w:val="26"/>
+        </w:rPr>
+        <w:t>Audio Settings</w:t>
+      </w:r>
+    </w:p>
+    <w:p>
+      <w:pPr>
         <w:tabs>
           <w:tab w:val="left" w:pos="720"/>
         </w:tabs>
@@ -2357,15 +2413,39 @@
           <w:sz w:val="26"/>
           <w:szCs w:val="26"/>
         </w:rPr>
-        <w:t xml:space="preserve">Currently, the 1541 Ultimate-II only supports the FAT file system on any storage device. </w:t>
-      </w:r>
-      <w:r>
-        <w:rPr>
-          <w:rFonts w:ascii="Century Gothic" w:hAnsi="Century Gothic"/>
-          <w:sz w:val="26"/>
-          <w:szCs w:val="26"/>
-        </w:rPr>
-        <w:t>It doesn’t matter if the actual format is FAT12, FAT16 or FAT32.</w:t>
+        <w:t>Currently, the 1541 Ultimate-II supports the FAT</w:t>
+      </w:r>
+      <w:r>
+        <w:rPr>
+          <w:rFonts w:ascii="Century Gothic" w:hAnsi="Century Gothic"/>
+          <w:sz w:val="26"/>
+          <w:szCs w:val="26"/>
+        </w:rPr>
+        <w:t>16/FAT32</w:t>
+      </w:r>
+      <w:r>
+        <w:rPr>
+          <w:rFonts w:ascii="Century Gothic" w:hAnsi="Century Gothic"/>
+          <w:sz w:val="26"/>
+          <w:szCs w:val="26"/>
+        </w:rPr>
+        <w:t xml:space="preserve"> file system on any storage </w:t>
+      </w:r>
+      <w:r>
+        <w:rPr>
+          <w:rFonts w:ascii="Century Gothic" w:hAnsi="Century Gothic"/>
+          <w:sz w:val="26"/>
+          <w:szCs w:val="26"/>
+        </w:rPr>
+        <w:t>device, and the ISO9660/Joliet on CD/DVD ROM drives.</w:t>
+      </w:r>
+      <w:r>
+        <w:rPr>
+          <w:rFonts w:ascii="Century Gothic" w:hAnsi="Century Gothic"/>
+          <w:sz w:val="26"/>
+          <w:szCs w:val="26"/>
+        </w:rPr>
+        <w:t xml:space="preserve"> </w:t>
       </w:r>
     </w:p>
     <w:p>
@@ -2435,25 +2515,7 @@
           <w:sz w:val="26"/>
           <w:szCs w:val="26"/>
         </w:rPr>
-        <w:t xml:space="preserve"> The menu supports </w:t>
-      </w:r>
-      <w:proofErr w:type="gramStart"/>
-      <w:r>
-        <w:rPr>
-          <w:rFonts w:ascii="Century Gothic" w:hAnsi="Century Gothic"/>
-          <w:sz w:val="26"/>
-          <w:szCs w:val="26"/>
-        </w:rPr>
-        <w:t>loading  files</w:t>
-      </w:r>
-      <w:proofErr w:type="gramEnd"/>
-      <w:r>
-        <w:rPr>
-          <w:rFonts w:ascii="Century Gothic" w:hAnsi="Century Gothic"/>
-          <w:sz w:val="26"/>
-          <w:szCs w:val="26"/>
-        </w:rPr>
-        <w:t xml:space="preserve"> </w:t>
+        <w:t xml:space="preserve"> The menu supports loading files </w:t>
       </w:r>
       <w:r>
         <w:rPr>
@@ -2469,7 +2531,23 @@
           <w:sz w:val="26"/>
           <w:szCs w:val="26"/>
         </w:rPr>
-        <w:t xml:space="preserve"> the .PRG type only. It doesn’t matter if the PRG is located on the FAT file system, or inside a disk image (.D64)</w:t>
+        <w:t xml:space="preserve"> the .PRG type only. It doesn’t matter if the PRG is located on the FAT</w:t>
+      </w:r>
+      <w:r>
+        <w:rPr>
+          <w:rFonts w:ascii="Century Gothic" w:hAnsi="Century Gothic"/>
+          <w:sz w:val="26"/>
+          <w:szCs w:val="26"/>
+        </w:rPr>
+        <w:t>/ISO</w:t>
+      </w:r>
+      <w:r>
+        <w:rPr>
+          <w:rFonts w:ascii="Century Gothic" w:hAnsi="Century Gothic"/>
+          <w:sz w:val="26"/>
+          <w:szCs w:val="26"/>
+        </w:rPr>
+        <w:t xml:space="preserve"> file system, or inside a disk image (.D64)</w:t>
       </w:r>
       <w:r>
         <w:rPr>

</xml_diff>

<commit_message>
Initial attempt on the hardware to talk the standard "IEC" protocol using the bit-bang processor is functional. Wow, loading .iec files to update the bit-bang protocol is so damn handy during development and debug! (Test device = 27)
</commit_message>
<xml_diff>
--- a/doc/Quick guide to the 1541 Ultimate II.docx
+++ b/doc/Quick guide to the 1541 Ultimate II.docx
@@ -11,8 +11,6 @@
           <w:szCs w:val="40"/>
         </w:rPr>
       </w:pPr>
-      <w:bookmarkStart w:id="0" w:name="_GoBack"/>
-      <w:bookmarkEnd w:id="0"/>
       <w:r>
         <w:rPr>
           <w:rFonts w:ascii="Rockwell Extra Bold" w:hAnsi="Rockwell Extra Bold"/>
@@ -288,25 +286,7 @@
           <w:sz w:val="26"/>
           <w:szCs w:val="26"/>
         </w:rPr>
-        <w:t xml:space="preserve"> card, and use a modern PC or Mac to transfer your favorite </w:t>
-      </w:r>
-      <w:proofErr w:type="gramStart"/>
-      <w:r>
-        <w:rPr>
-          <w:rFonts w:ascii="Century Gothic" w:hAnsi="Century Gothic"/>
-          <w:sz w:val="26"/>
-          <w:szCs w:val="26"/>
-        </w:rPr>
-        <w:t>floppy</w:t>
-      </w:r>
-      <w:proofErr w:type="gramEnd"/>
-      <w:r>
-        <w:rPr>
-          <w:rFonts w:ascii="Century Gothic" w:hAnsi="Century Gothic"/>
-          <w:sz w:val="26"/>
-          <w:szCs w:val="26"/>
-        </w:rPr>
-        <w:t xml:space="preserve"> disk images (.D64 or .G64 files), tape archives (.T64</w:t>
+        <w:t xml:space="preserve"> card, and use a modern PC or Mac to transfer your favorite floppy disk images (.D64 or .G64 files), tape archives (.T64</w:t>
       </w:r>
       <w:r>
         <w:rPr>
@@ -1476,8 +1456,10 @@
           <w:sz w:val="26"/>
           <w:szCs w:val="26"/>
         </w:rPr>
-        <w:t>3</w:t>
-      </w:r>
+        <w:t>4</w:t>
+      </w:r>
+      <w:bookmarkStart w:id="0" w:name="_GoBack"/>
+      <w:bookmarkEnd w:id="0"/>
       <w:r>
         <w:rPr>
           <w:rFonts w:ascii="Century Gothic" w:hAnsi="Century Gothic"/>
@@ -3199,7 +3181,7 @@
             <w:sz w:val="32"/>
             <w:szCs w:val="32"/>
           </w:rPr>
-          <w:t>1</w:t>
+          <w:t>2</w:t>
         </w:r>
         <w:r>
           <w:rPr>

</xml_diff>

<commit_message>
* Flash 4MB support (for prototype) * Ultimax mode forced now correctly implemented (solves issue with freeze and DMA load) * Programmable cartrige emulation timing * Some drive emulation enhancements
</commit_message>
<xml_diff>
--- a/doc/Quick guide to the 1541 Ultimate II.docx
+++ b/doc/Quick guide to the 1541 Ultimate II.docx
@@ -471,6 +471,41 @@
         </w:rPr>
         <w:t xml:space="preserve"> is thus facing down!</w:t>
       </w:r>
+      <w:r>
+        <w:rPr>
+          <w:rFonts w:ascii="Century Gothic" w:hAnsi="Century Gothic"/>
+          <w:sz w:val="26"/>
+          <w:szCs w:val="26"/>
+        </w:rPr>
+        <w:t xml:space="preserve"> Depending on the board revision, you might need a sharp object to insert and remove the </w:t>
+      </w:r>
+      <w:proofErr w:type="spellStart"/>
+      <w:r>
+        <w:rPr>
+          <w:rFonts w:ascii="Century Gothic" w:hAnsi="Century Gothic"/>
+          <w:sz w:val="26"/>
+          <w:szCs w:val="26"/>
+        </w:rPr>
+        <w:t>MicroSD</w:t>
+      </w:r>
+      <w:proofErr w:type="spellEnd"/>
+      <w:r>
+        <w:rPr>
+          <w:rFonts w:ascii="Century Gothic" w:hAnsi="Century Gothic"/>
+          <w:sz w:val="26"/>
+          <w:szCs w:val="26"/>
+        </w:rPr>
+        <w:t xml:space="preserve"> card. </w:t>
+      </w:r>
+      <w:r>
+        <w:rPr>
+          <w:rFonts w:ascii="Century Gothic" w:hAnsi="Century Gothic"/>
+          <w:b/>
+          <w:sz w:val="26"/>
+          <w:szCs w:val="26"/>
+        </w:rPr>
+        <w:t>Please, do this carefully!</w:t>
+      </w:r>
     </w:p>
     <w:p>
       <w:pPr>
@@ -789,15 +824,6 @@
           <w:szCs w:val="26"/>
         </w:rPr>
       </w:pPr>
-    </w:p>
-    <w:p>
-      <w:pPr>
-        <w:rPr>
-          <w:rFonts w:ascii="Century Gothic" w:hAnsi="Century Gothic"/>
-          <w:sz w:val="26"/>
-          <w:szCs w:val="26"/>
-        </w:rPr>
-      </w:pPr>
       <w:r>
         <w:rPr>
           <w:rFonts w:ascii="Century Gothic" w:hAnsi="Century Gothic"/>
@@ -1456,10 +1482,16 @@
           <w:sz w:val="26"/>
           <w:szCs w:val="26"/>
         </w:rPr>
-        <w:t>4</w:t>
-      </w:r>
-      <w:bookmarkStart w:id="0" w:name="_GoBack"/>
-      <w:bookmarkEnd w:id="0"/>
+        <w:t>5</w:t>
+      </w:r>
+      <w:r>
+        <w:rPr>
+          <w:rFonts w:ascii="Century Gothic" w:hAnsi="Century Gothic"/>
+          <w:sz w:val="26"/>
+          <w:szCs w:val="26"/>
+        </w:rPr>
+        <w:sym w:font="Symbol" w:char="F061"/>
+      </w:r>
       <w:r>
         <w:rPr>
           <w:rFonts w:ascii="Century Gothic" w:hAnsi="Century Gothic"/>
@@ -1474,7 +1506,7 @@
           <w:sz w:val="26"/>
           <w:szCs w:val="26"/>
         </w:rPr>
-        <w:t xml:space="preserve">‘encapsulated SCSI </w:t>
+        <w:t xml:space="preserve">‘encapsulated SCSI command set’ in ‘bulk-only’ mode. This sounds technical, but means: most USB sticks </w:t>
       </w:r>
       <w:r>
         <w:rPr>
@@ -1483,7 +1515,7 @@
           <w:szCs w:val="26"/>
         </w:rPr>
         <w:lastRenderedPageBreak/>
-        <w:t xml:space="preserve">command set’ in ‘bulk-only’ mode. This sounds technical, but means: most USB sticks and Flash card readers. </w:t>
+        <w:t xml:space="preserve">and Flash card readers. </w:t>
       </w:r>
       <w:r>
         <w:rPr>
@@ -2419,7 +2451,25 @@
           <w:sz w:val="26"/>
           <w:szCs w:val="26"/>
         </w:rPr>
-        <w:t>device, and the ISO9660/Joliet on CD/DVD ROM drives.</w:t>
+        <w:t>device, and the ISO9660/Joliet on CD/DVD ROM drives</w:t>
+      </w:r>
+      <w:r>
+        <w:rPr>
+          <w:rFonts w:ascii="Century Gothic" w:hAnsi="Century Gothic"/>
+          <w:sz w:val="26"/>
+          <w:szCs w:val="26"/>
+        </w:rPr>
+        <w:t>, or ISO files</w:t>
+      </w:r>
+      <w:bookmarkStart w:id="0" w:name="_GoBack"/>
+      <w:bookmarkEnd w:id="0"/>
+      <w:r>
+        <w:rPr>
+          <w:rFonts w:ascii="Century Gothic" w:hAnsi="Century Gothic"/>
+          <w:sz w:val="26"/>
+          <w:szCs w:val="26"/>
+        </w:rPr>
+        <w:t>.</w:t>
       </w:r>
       <w:r>
         <w:rPr>
@@ -3181,7 +3231,7 @@
             <w:sz w:val="32"/>
             <w:szCs w:val="32"/>
           </w:rPr>
-          <w:t>2</w:t>
+          <w:t>1</w:t>
         </w:r>
         <w:r>
           <w:rPr>

</xml_diff>

<commit_message>
Work in progress. * Mod player added to Ultimate-II application. * Timing fixed for C64c models * AX88772A chip support added (Ethernet over USB) * LWIP linked to main application (AX88772A driver needs it, somehow)
</commit_message>
<xml_diff>
--- a/doc/Quick guide to the 1541 Ultimate II.docx
+++ b/doc/Quick guide to the 1541 Ultimate II.docx
@@ -1434,6 +1434,8 @@
           <w:szCs w:val="26"/>
         </w:rPr>
       </w:pPr>
+      <w:bookmarkStart w:id="0" w:name="_GoBack"/>
+      <w:bookmarkEnd w:id="0"/>
     </w:p>
     <w:p>
       <w:pPr>
@@ -2461,8 +2463,6 @@
         </w:rPr>
         <w:t>, or ISO files</w:t>
       </w:r>
-      <w:bookmarkStart w:id="0" w:name="_GoBack"/>
-      <w:bookmarkEnd w:id="0"/>
       <w:r>
         <w:rPr>
           <w:rFonts w:ascii="Century Gothic" w:hAnsi="Century Gothic"/>
@@ -2939,21 +2939,8 @@
           <w:sz w:val="26"/>
           <w:szCs w:val="26"/>
         </w:rPr>
-        <w:tab/>
-      </w:r>
-    </w:p>
-    <w:p>
-      <w:pPr>
-        <w:tabs>
-          <w:tab w:val="left" w:pos="-9090"/>
-          <w:tab w:val="right" w:leader="underscore" w:pos="10620"/>
-        </w:tabs>
-        <w:rPr>
-          <w:rFonts w:ascii="Century Gothic" w:hAnsi="Century Gothic"/>
-          <w:sz w:val="26"/>
-          <w:szCs w:val="26"/>
-        </w:rPr>
-      </w:pPr>
+        <w:t>At the time of arrival of this 1541 Ultimate-II unit, there might be a newer version of the firmware available for download from the website, with enhanced functionality.</w:t>
+      </w:r>
     </w:p>
     <w:p>
       <w:pPr>
@@ -3231,7 +3218,7 @@
             <w:sz w:val="32"/>
             <w:szCs w:val="32"/>
           </w:rPr>
-          <w:t>1</w:t>
+          <w:t>2</w:t>
         </w:r>
         <w:r>
           <w:rPr>

</xml_diff>

<commit_message>
Implemented the function to writing back to a real tape
</commit_message>
<xml_diff>
--- a/doc/Quick guide to the 1541 Ultimate II.docx
+++ b/doc/Quick guide to the 1541 Ultimate II.docx
@@ -1434,73 +1434,73 @@
           <w:szCs w:val="26"/>
         </w:rPr>
       </w:pPr>
+    </w:p>
+    <w:p>
+      <w:pPr>
+        <w:tabs>
+          <w:tab w:val="left" w:pos="3192"/>
+        </w:tabs>
+        <w:rPr>
+          <w:rFonts w:ascii="Century Gothic" w:hAnsi="Century Gothic"/>
+          <w:sz w:val="26"/>
+          <w:szCs w:val="26"/>
+          <w:u w:val="single"/>
+        </w:rPr>
+      </w:pPr>
+      <w:r>
+        <w:rPr>
+          <w:rFonts w:ascii="Century Gothic" w:hAnsi="Century Gothic"/>
+          <w:sz w:val="26"/>
+          <w:szCs w:val="26"/>
+          <w:u w:val="single"/>
+        </w:rPr>
+        <w:t>USB storage</w:t>
+      </w:r>
+    </w:p>
+    <w:p>
+      <w:pPr>
+        <w:tabs>
+          <w:tab w:val="left" w:pos="3192"/>
+        </w:tabs>
+        <w:rPr>
+          <w:rFonts w:ascii="Century Gothic" w:hAnsi="Century Gothic"/>
+          <w:sz w:val="26"/>
+          <w:szCs w:val="26"/>
+        </w:rPr>
+      </w:pPr>
+      <w:r>
+        <w:rPr>
+          <w:rFonts w:ascii="Century Gothic" w:hAnsi="Century Gothic"/>
+          <w:sz w:val="26"/>
+          <w:szCs w:val="26"/>
+        </w:rPr>
+        <w:t>At the time of writing, the software version supplied is “2.</w:t>
+      </w:r>
+      <w:r>
+        <w:rPr>
+          <w:rFonts w:ascii="Century Gothic" w:hAnsi="Century Gothic"/>
+          <w:sz w:val="26"/>
+          <w:szCs w:val="26"/>
+        </w:rPr>
+        <w:t>6g</w:t>
+      </w:r>
+      <w:r>
+        <w:rPr>
+          <w:rFonts w:ascii="Century Gothic" w:hAnsi="Century Gothic"/>
+          <w:sz w:val="26"/>
+          <w:szCs w:val="26"/>
+        </w:rPr>
+        <w:t>”. In this version, the only supported USB devices are of the type ‘mass storage</w:t>
+      </w:r>
       <w:bookmarkStart w:id="0" w:name="_GoBack"/>
       <w:bookmarkEnd w:id="0"/>
-    </w:p>
-    <w:p>
-      <w:pPr>
-        <w:tabs>
-          <w:tab w:val="left" w:pos="3192"/>
-        </w:tabs>
-        <w:rPr>
-          <w:rFonts w:ascii="Century Gothic" w:hAnsi="Century Gothic"/>
-          <w:sz w:val="26"/>
-          <w:szCs w:val="26"/>
-          <w:u w:val="single"/>
-        </w:rPr>
-      </w:pPr>
-      <w:r>
-        <w:rPr>
-          <w:rFonts w:ascii="Century Gothic" w:hAnsi="Century Gothic"/>
-          <w:sz w:val="26"/>
-          <w:szCs w:val="26"/>
-          <w:u w:val="single"/>
-        </w:rPr>
-        <w:t>USB storage</w:t>
-      </w:r>
-    </w:p>
-    <w:p>
-      <w:pPr>
-        <w:tabs>
-          <w:tab w:val="left" w:pos="3192"/>
-        </w:tabs>
-        <w:rPr>
-          <w:rFonts w:ascii="Century Gothic" w:hAnsi="Century Gothic"/>
-          <w:sz w:val="26"/>
-          <w:szCs w:val="26"/>
-        </w:rPr>
-      </w:pPr>
-      <w:r>
-        <w:rPr>
-          <w:rFonts w:ascii="Century Gothic" w:hAnsi="Century Gothic"/>
-          <w:sz w:val="26"/>
-          <w:szCs w:val="26"/>
-        </w:rPr>
-        <w:t>At the time of writing, the software version supplied is “2.</w:t>
-      </w:r>
-      <w:r>
-        <w:rPr>
-          <w:rFonts w:ascii="Century Gothic" w:hAnsi="Century Gothic"/>
-          <w:sz w:val="26"/>
-          <w:szCs w:val="26"/>
-        </w:rPr>
-        <w:t>5</w:t>
-      </w:r>
-      <w:r>
-        <w:rPr>
-          <w:rFonts w:ascii="Century Gothic" w:hAnsi="Century Gothic"/>
-          <w:sz w:val="26"/>
-          <w:szCs w:val="26"/>
-        </w:rPr>
-        <w:sym w:font="Symbol" w:char="F061"/>
-      </w:r>
-      <w:r>
-        <w:rPr>
-          <w:rFonts w:ascii="Century Gothic" w:hAnsi="Century Gothic"/>
-          <w:sz w:val="26"/>
-          <w:szCs w:val="26"/>
-        </w:rPr>
-        <w:t xml:space="preserve">”. In this version, the only supported USB devices are of the type ‘mass storage’, using the </w:t>
+      <w:r>
+        <w:rPr>
+          <w:rFonts w:ascii="Century Gothic" w:hAnsi="Century Gothic"/>
+          <w:sz w:val="26"/>
+          <w:szCs w:val="26"/>
+        </w:rPr>
+        <w:t xml:space="preserve">’, using the </w:t>
       </w:r>
       <w:r>
         <w:rPr>
@@ -3218,7 +3218,7 @@
             <w:sz w:val="32"/>
             <w:szCs w:val="32"/>
           </w:rPr>
-          <w:t>2</w:t>
+          <w:t>4</w:t>
         </w:r>
         <w:r>
           <w:rPr>

</xml_diff>

<commit_message>
Some work done on general bugs (null pointer dereferencing) Some work on tape playback (sense line) Lots of work done on new infrastructure with new CPU (work in progress)
</commit_message>
<xml_diff>
--- a/doc/Quick guide to the 1541 Ultimate II.docx
+++ b/doc/Quick guide to the 1541 Ultimate II.docx
@@ -11,6 +11,8 @@
           <w:szCs w:val="40"/>
         </w:rPr>
       </w:pPr>
+      <w:bookmarkStart w:id="0" w:name="_GoBack"/>
+      <w:bookmarkEnd w:id="0"/>
       <w:r>
         <w:rPr>
           <w:rFonts w:ascii="Rockwell Extra Bold" w:hAnsi="Rockwell Extra Bold"/>
@@ -268,7 +270,25 @@
           <w:sz w:val="26"/>
           <w:szCs w:val="26"/>
         </w:rPr>
-        <w:t>Unpack the MircoSD card, and use a modern PC or Mac to transfer your favorite floppy disk images (.D64 or .G64 files), tape archives (.T64</w:t>
+        <w:t xml:space="preserve">Unpack the </w:t>
+      </w:r>
+      <w:proofErr w:type="spellStart"/>
+      <w:r>
+        <w:rPr>
+          <w:rFonts w:ascii="Century Gothic" w:hAnsi="Century Gothic"/>
+          <w:sz w:val="26"/>
+          <w:szCs w:val="26"/>
+        </w:rPr>
+        <w:t>MircoSD</w:t>
+      </w:r>
+      <w:proofErr w:type="spellEnd"/>
+      <w:r>
+        <w:rPr>
+          <w:rFonts w:ascii="Century Gothic" w:hAnsi="Century Gothic"/>
+          <w:sz w:val="26"/>
+          <w:szCs w:val="26"/>
+        </w:rPr>
+        <w:t xml:space="preserve"> card, and use a modern PC or Mac to transfer your favorite floppy disk images (.D64 or .G64 files), tape archives (.T64</w:t>
       </w:r>
       <w:r>
         <w:rPr>
@@ -316,41 +336,95 @@
           <w:sz w:val="26"/>
           <w:szCs w:val="26"/>
         </w:rPr>
-        <w:t xml:space="preserve"> to your MicroSD.</w:t>
-      </w:r>
-      <w:r>
-        <w:rPr>
-          <w:rFonts w:ascii="Century Gothic" w:hAnsi="Century Gothic"/>
-          <w:sz w:val="26"/>
-          <w:szCs w:val="26"/>
-        </w:rPr>
-        <w:t xml:space="preserve"> You can use the adapter to use this MicroSD in a generic card reader.</w:t>
-      </w:r>
-    </w:p>
-    <w:p>
-      <w:pPr>
-        <w:rPr>
-          <w:rFonts w:ascii="Century Gothic" w:hAnsi="Century Gothic"/>
-          <w:sz w:val="26"/>
-          <w:szCs w:val="26"/>
-        </w:rPr>
-      </w:pPr>
-    </w:p>
-    <w:p>
-      <w:pPr>
-        <w:rPr>
-          <w:rFonts w:ascii="Century Gothic" w:hAnsi="Century Gothic"/>
-          <w:sz w:val="26"/>
-          <w:szCs w:val="26"/>
-        </w:rPr>
-      </w:pPr>
-      <w:r>
-        <w:rPr>
-          <w:rFonts w:ascii="Century Gothic" w:hAnsi="Century Gothic"/>
-          <w:sz w:val="26"/>
-          <w:szCs w:val="26"/>
-        </w:rPr>
-        <w:t xml:space="preserve">Insert the MicroSD carefully into the 1541 Ultimate-II. Make sure that the golden contacts of the card are </w:t>
+        <w:t xml:space="preserve"> to your </w:t>
+      </w:r>
+      <w:proofErr w:type="spellStart"/>
+      <w:r>
+        <w:rPr>
+          <w:rFonts w:ascii="Century Gothic" w:hAnsi="Century Gothic"/>
+          <w:sz w:val="26"/>
+          <w:szCs w:val="26"/>
+        </w:rPr>
+        <w:t>MicroSD</w:t>
+      </w:r>
+      <w:proofErr w:type="spellEnd"/>
+      <w:r>
+        <w:rPr>
+          <w:rFonts w:ascii="Century Gothic" w:hAnsi="Century Gothic"/>
+          <w:sz w:val="26"/>
+          <w:szCs w:val="26"/>
+        </w:rPr>
+        <w:t>.</w:t>
+      </w:r>
+      <w:r>
+        <w:rPr>
+          <w:rFonts w:ascii="Century Gothic" w:hAnsi="Century Gothic"/>
+          <w:sz w:val="26"/>
+          <w:szCs w:val="26"/>
+        </w:rPr>
+        <w:t xml:space="preserve"> You can use the adapter to use this </w:t>
+      </w:r>
+      <w:proofErr w:type="spellStart"/>
+      <w:r>
+        <w:rPr>
+          <w:rFonts w:ascii="Century Gothic" w:hAnsi="Century Gothic"/>
+          <w:sz w:val="26"/>
+          <w:szCs w:val="26"/>
+        </w:rPr>
+        <w:t>MicroSD</w:t>
+      </w:r>
+      <w:proofErr w:type="spellEnd"/>
+      <w:r>
+        <w:rPr>
+          <w:rFonts w:ascii="Century Gothic" w:hAnsi="Century Gothic"/>
+          <w:sz w:val="26"/>
+          <w:szCs w:val="26"/>
+        </w:rPr>
+        <w:t xml:space="preserve"> in a generic card reader.</w:t>
+      </w:r>
+    </w:p>
+    <w:p>
+      <w:pPr>
+        <w:rPr>
+          <w:rFonts w:ascii="Century Gothic" w:hAnsi="Century Gothic"/>
+          <w:sz w:val="26"/>
+          <w:szCs w:val="26"/>
+        </w:rPr>
+      </w:pPr>
+    </w:p>
+    <w:p>
+      <w:pPr>
+        <w:rPr>
+          <w:rFonts w:ascii="Century Gothic" w:hAnsi="Century Gothic"/>
+          <w:sz w:val="26"/>
+          <w:szCs w:val="26"/>
+        </w:rPr>
+      </w:pPr>
+      <w:r>
+        <w:rPr>
+          <w:rFonts w:ascii="Century Gothic" w:hAnsi="Century Gothic"/>
+          <w:sz w:val="26"/>
+          <w:szCs w:val="26"/>
+        </w:rPr>
+        <w:t xml:space="preserve">Insert the </w:t>
+      </w:r>
+      <w:proofErr w:type="spellStart"/>
+      <w:r>
+        <w:rPr>
+          <w:rFonts w:ascii="Century Gothic" w:hAnsi="Century Gothic"/>
+          <w:sz w:val="26"/>
+          <w:szCs w:val="26"/>
+        </w:rPr>
+        <w:t>MicroSD</w:t>
+      </w:r>
+      <w:proofErr w:type="spellEnd"/>
+      <w:r>
+        <w:rPr>
+          <w:rFonts w:ascii="Century Gothic" w:hAnsi="Century Gothic"/>
+          <w:sz w:val="26"/>
+          <w:szCs w:val="26"/>
+        </w:rPr>
+        <w:t xml:space="preserve"> carefully into the 1541 Ultimate-II. Make sure that the golden contacts of the card are </w:t>
       </w:r>
       <w:r>
         <w:rPr>
@@ -379,15 +453,51 @@
           <w:sz w:val="26"/>
           <w:szCs w:val="26"/>
         </w:rPr>
-        <w:t>So, once again, the text on the MicroSD is thus facing down!</w:t>
-      </w:r>
-      <w:r>
-        <w:rPr>
-          <w:rFonts w:ascii="Century Gothic" w:hAnsi="Century Gothic"/>
-          <w:sz w:val="26"/>
-          <w:szCs w:val="26"/>
-        </w:rPr>
-        <w:t xml:space="preserve"> Depending on the board revision, you might need a sharp object to insert and remove the MicroSD card. </w:t>
+        <w:t xml:space="preserve">So, once again, the text on the </w:t>
+      </w:r>
+      <w:proofErr w:type="spellStart"/>
+      <w:r>
+        <w:rPr>
+          <w:rFonts w:ascii="Century Gothic" w:hAnsi="Century Gothic"/>
+          <w:sz w:val="26"/>
+          <w:szCs w:val="26"/>
+        </w:rPr>
+        <w:t>MicroSD</w:t>
+      </w:r>
+      <w:proofErr w:type="spellEnd"/>
+      <w:r>
+        <w:rPr>
+          <w:rFonts w:ascii="Century Gothic" w:hAnsi="Century Gothic"/>
+          <w:sz w:val="26"/>
+          <w:szCs w:val="26"/>
+        </w:rPr>
+        <w:t xml:space="preserve"> is thus facing down!</w:t>
+      </w:r>
+      <w:r>
+        <w:rPr>
+          <w:rFonts w:ascii="Century Gothic" w:hAnsi="Century Gothic"/>
+          <w:sz w:val="26"/>
+          <w:szCs w:val="26"/>
+        </w:rPr>
+        <w:t xml:space="preserve"> Depending on the board revision, you might need a sharp object to insert and remove the </w:t>
+      </w:r>
+      <w:proofErr w:type="spellStart"/>
+      <w:r>
+        <w:rPr>
+          <w:rFonts w:ascii="Century Gothic" w:hAnsi="Century Gothic"/>
+          <w:sz w:val="26"/>
+          <w:szCs w:val="26"/>
+        </w:rPr>
+        <w:t>MicroSD</w:t>
+      </w:r>
+      <w:proofErr w:type="spellEnd"/>
+      <w:r>
+        <w:rPr>
+          <w:rFonts w:ascii="Century Gothic" w:hAnsi="Century Gothic"/>
+          <w:sz w:val="26"/>
+          <w:szCs w:val="26"/>
+        </w:rPr>
+        <w:t xml:space="preserve"> card. </w:t>
       </w:r>
       <w:r>
         <w:rPr>
@@ -465,15 +575,97 @@
           <w:sz w:val="26"/>
           <w:szCs w:val="26"/>
         </w:rPr>
-        <w:t xml:space="preserve"> hardware implementation of the CBM1541 drive (and derivates)</w:t>
-      </w:r>
-      <w:r>
-        <w:rPr>
-          <w:rFonts w:ascii="Century Gothic" w:hAnsi="Century Gothic"/>
-          <w:sz w:val="26"/>
-          <w:szCs w:val="26"/>
-        </w:rPr>
-        <w:t>, with an emulation of the actual floppy drive mechanism. In order to let a 1541 drive work, it needs floppy disks. On the 1541 Ultimate-II, these floppy disks are virtual. These virtual disks exist in the form of a file on a storage device, such as the MicroSD card, or on a USB storage device. It is therefore required as the user, to make a ‘logical link’ between A) the 1541 drive in the cartridge and B) the disk image file (.D64/.G64). This process is called ‘mount’. After mounting (which will take a few seconds to complete), the 1541 can access the image file as if it was a real floppy. All standard commands that you are familiar with</w:t>
+        <w:t xml:space="preserve"> hardware implementation of the CBM1541 drive (and </w:t>
+      </w:r>
+      <w:proofErr w:type="spellStart"/>
+      <w:r>
+        <w:rPr>
+          <w:rFonts w:ascii="Century Gothic" w:hAnsi="Century Gothic"/>
+          <w:sz w:val="26"/>
+          <w:szCs w:val="26"/>
+        </w:rPr>
+        <w:t>derivates</w:t>
+      </w:r>
+      <w:proofErr w:type="spellEnd"/>
+      <w:r>
+        <w:rPr>
+          <w:rFonts w:ascii="Century Gothic" w:hAnsi="Century Gothic"/>
+          <w:sz w:val="26"/>
+          <w:szCs w:val="26"/>
+        </w:rPr>
+        <w:t>)</w:t>
+      </w:r>
+      <w:proofErr w:type="gramStart"/>
+      <w:r>
+        <w:rPr>
+          <w:rFonts w:ascii="Century Gothic" w:hAnsi="Century Gothic"/>
+          <w:sz w:val="26"/>
+          <w:szCs w:val="26"/>
+        </w:rPr>
+        <w:t>,</w:t>
+      </w:r>
+      <w:proofErr w:type="gramEnd"/>
+      <w:r>
+        <w:rPr>
+          <w:rFonts w:ascii="Century Gothic" w:hAnsi="Century Gothic"/>
+          <w:sz w:val="26"/>
+          <w:szCs w:val="26"/>
+        </w:rPr>
+        <w:t xml:space="preserve"> with an emulation of the actual floppy drive mechanism. In order to let a 1541 drive work, it needs floppy disks. On the 1541 Ultimate-II, these floppy disks are </w:t>
+      </w:r>
+      <w:proofErr w:type="gramStart"/>
+      <w:r>
+        <w:rPr>
+          <w:rFonts w:ascii="Century Gothic" w:hAnsi="Century Gothic"/>
+          <w:sz w:val="26"/>
+          <w:szCs w:val="26"/>
+        </w:rPr>
+        <w:t>virtual</w:t>
+      </w:r>
+      <w:proofErr w:type="gramEnd"/>
+      <w:r>
+        <w:rPr>
+          <w:rFonts w:ascii="Century Gothic" w:hAnsi="Century Gothic"/>
+          <w:sz w:val="26"/>
+          <w:szCs w:val="26"/>
+        </w:rPr>
+        <w:t xml:space="preserve">. These virtual disks exist in the form of a file on a storage device, such as the </w:t>
+      </w:r>
+      <w:proofErr w:type="spellStart"/>
+      <w:r>
+        <w:rPr>
+          <w:rFonts w:ascii="Century Gothic" w:hAnsi="Century Gothic"/>
+          <w:sz w:val="26"/>
+          <w:szCs w:val="26"/>
+        </w:rPr>
+        <w:t>MicroSD</w:t>
+      </w:r>
+      <w:proofErr w:type="spellEnd"/>
+      <w:r>
+        <w:rPr>
+          <w:rFonts w:ascii="Century Gothic" w:hAnsi="Century Gothic"/>
+          <w:sz w:val="26"/>
+          <w:szCs w:val="26"/>
+        </w:rPr>
+        <w:t xml:space="preserve"> card, or on a USB storage device. It is therefore required as the user, to make a ‘logical link’ between A) the 1541 drive in the cartridge and B) the disk image file (.D64/.G64). This process is called ‘mount’. After mounting (which will take a few seconds to complete), the 1541 can access </w:t>
+      </w:r>
+      <w:proofErr w:type="gramStart"/>
+      <w:r>
+        <w:rPr>
+          <w:rFonts w:ascii="Century Gothic" w:hAnsi="Century Gothic"/>
+          <w:sz w:val="26"/>
+          <w:szCs w:val="26"/>
+        </w:rPr>
+        <w:t>the</w:t>
+      </w:r>
+      <w:proofErr w:type="gramEnd"/>
+      <w:r>
+        <w:rPr>
+          <w:rFonts w:ascii="Century Gothic" w:hAnsi="Century Gothic"/>
+          <w:sz w:val="26"/>
+          <w:szCs w:val="26"/>
+        </w:rPr>
+        <w:t xml:space="preserve"> image file as if it was a real floppy. All standard commands that you are familiar with</w:t>
       </w:r>
       <w:r>
         <w:rPr>
@@ -549,7 +741,25 @@
           <w:sz w:val="26"/>
           <w:szCs w:val="26"/>
         </w:rPr>
-        <w:t>The menu starts with showing the available storage devices that are attached to the cartridge.  By default, it will only show the SdCard, as it is the only built-in storage device. When USB-sticks are inserted, one or more items will appear in this list. This screen is the ‘root’ of the file</w:t>
+        <w:t xml:space="preserve">The menu starts with showing the available storage devices that are attached to the cartridge.  By default, it will only show the </w:t>
+      </w:r>
+      <w:proofErr w:type="spellStart"/>
+      <w:r>
+        <w:rPr>
+          <w:rFonts w:ascii="Century Gothic" w:hAnsi="Century Gothic"/>
+          <w:sz w:val="26"/>
+          <w:szCs w:val="26"/>
+        </w:rPr>
+        <w:t>SdCard</w:t>
+      </w:r>
+      <w:proofErr w:type="spellEnd"/>
+      <w:r>
+        <w:rPr>
+          <w:rFonts w:ascii="Century Gothic" w:hAnsi="Century Gothic"/>
+          <w:sz w:val="26"/>
+          <w:szCs w:val="26"/>
+        </w:rPr>
+        <w:t>, as it is the only built-in storage device. When USB-sticks are inserted, one or more items will appear in this list. This screen is the ‘root’ of the file</w:t>
       </w:r>
       <w:r>
         <w:rPr>
@@ -770,6 +980,7 @@
           <w:szCs w:val="26"/>
         </w:rPr>
       </w:pPr>
+      <w:proofErr w:type="gramStart"/>
       <w:r>
         <w:rPr>
           <w:rFonts w:ascii="Century Gothic" w:hAnsi="Century Gothic"/>
@@ -804,6 +1015,7 @@
         </w:rPr>
         <w:t>Bring up a context menu with actions to be performed on the selected item.</w:t>
       </w:r>
+      <w:proofErr w:type="gramEnd"/>
     </w:p>
     <w:p>
       <w:pPr>
@@ -1150,13 +1362,59 @@
         </w:rPr>
         <w:t xml:space="preserve">Because the 1541 Ultimate-II will occupy your cartridge slot, a list of popular expansions available for the C=64 are integrated into the 1541 Ultimate-II. These expansions include cartridges, such as the Action Replay, Retro Replay, The Final Cartridge III, Super Snapshot V5, TASM &amp; </w:t>
       </w:r>
-      <w:r>
-        <w:rPr>
-          <w:rFonts w:ascii="Century Gothic" w:hAnsi="Century Gothic"/>
-          <w:sz w:val="26"/>
-          <w:szCs w:val="26"/>
-        </w:rPr>
-        <w:t>CodeNet and the Epyx fastloader, but also the CBM1750/1764 RAM Expansion unit.</w:t>
+      <w:proofErr w:type="spellStart"/>
+      <w:r>
+        <w:rPr>
+          <w:rFonts w:ascii="Century Gothic" w:hAnsi="Century Gothic"/>
+          <w:sz w:val="26"/>
+          <w:szCs w:val="26"/>
+        </w:rPr>
+        <w:t>CodeNet</w:t>
+      </w:r>
+      <w:proofErr w:type="spellEnd"/>
+      <w:r>
+        <w:rPr>
+          <w:rFonts w:ascii="Century Gothic" w:hAnsi="Century Gothic"/>
+          <w:sz w:val="26"/>
+          <w:szCs w:val="26"/>
+        </w:rPr>
+        <w:t xml:space="preserve"> and the </w:t>
+      </w:r>
+      <w:proofErr w:type="spellStart"/>
+      <w:r>
+        <w:rPr>
+          <w:rFonts w:ascii="Century Gothic" w:hAnsi="Century Gothic"/>
+          <w:sz w:val="26"/>
+          <w:szCs w:val="26"/>
+        </w:rPr>
+        <w:t>Epyx</w:t>
+      </w:r>
+      <w:proofErr w:type="spellEnd"/>
+      <w:r>
+        <w:rPr>
+          <w:rFonts w:ascii="Century Gothic" w:hAnsi="Century Gothic"/>
+          <w:sz w:val="26"/>
+          <w:szCs w:val="26"/>
+        </w:rPr>
+        <w:t xml:space="preserve"> </w:t>
+      </w:r>
+      <w:proofErr w:type="spellStart"/>
+      <w:r>
+        <w:rPr>
+          <w:rFonts w:ascii="Century Gothic" w:hAnsi="Century Gothic"/>
+          <w:sz w:val="26"/>
+          <w:szCs w:val="26"/>
+        </w:rPr>
+        <w:t>fastloader</w:t>
+      </w:r>
+      <w:proofErr w:type="spellEnd"/>
+      <w:r>
+        <w:rPr>
+          <w:rFonts w:ascii="Century Gothic" w:hAnsi="Century Gothic"/>
+          <w:sz w:val="26"/>
+          <w:szCs w:val="26"/>
+        </w:rPr>
+        <w:t>, but also the CBM1750/1764 RAM Expansion unit.</w:t>
       </w:r>
     </w:p>
     <w:p>
@@ -2547,8 +2805,6 @@
         </w:rPr>
         <w:t xml:space="preserve">tape, using the Commodore </w:t>
       </w:r>
-      <w:bookmarkStart w:id="0" w:name="_GoBack"/>
-      <w:bookmarkEnd w:id="0"/>
       <w:r>
         <w:rPr>
           <w:rFonts w:ascii="Century Gothic" w:hAnsi="Century Gothic"/>
@@ -2728,6 +2984,14 @@
           <w:szCs w:val="26"/>
         </w:rPr>
       </w:pPr>
+      <w:r>
+        <w:rPr>
+          <w:rFonts w:ascii="Century Gothic" w:hAnsi="Century Gothic"/>
+          <w:sz w:val="26"/>
+          <w:szCs w:val="26"/>
+        </w:rPr>
+        <w:t>At the time of arrival of this 1541 Ultimate-II unit, there might be a newer version of the firmware available for download from the website, with enhanced functionality.</w:t>
+      </w:r>
     </w:p>
     <w:p>
       <w:pPr>
@@ -2747,7 +3011,25 @@
           <w:sz w:val="26"/>
           <w:szCs w:val="26"/>
         </w:rPr>
-        <w:t>At the time of arrival of this 1541 Ultimate-II unit, there might be a newer version of the firmware available for download from the website, with enhanced functionality.</w:t>
+        <w:t xml:space="preserve">Also, the 2.6k firmware comes in two versions: the audio version, and the dual drive version. If you like audio </w:t>
+      </w:r>
+      <w:proofErr w:type="gramStart"/>
+      <w:r>
+        <w:rPr>
+          <w:rFonts w:ascii="Century Gothic" w:hAnsi="Century Gothic"/>
+          <w:sz w:val="26"/>
+          <w:szCs w:val="26"/>
+        </w:rPr>
+        <w:t>features,</w:t>
+      </w:r>
+      <w:proofErr w:type="gramEnd"/>
+      <w:r>
+        <w:rPr>
+          <w:rFonts w:ascii="Century Gothic" w:hAnsi="Century Gothic"/>
+          <w:sz w:val="26"/>
+          <w:szCs w:val="26"/>
+        </w:rPr>
+        <w:t xml:space="preserve"> please download and install the audio version.</w:t>
       </w:r>
     </w:p>
     <w:p>
@@ -2770,18 +3052,6 @@
         </w:rPr>
         <w:tab/>
       </w:r>
-    </w:p>
-    <w:p>
-      <w:pPr>
-        <w:tabs>
-          <w:tab w:val="left" w:pos="3192"/>
-        </w:tabs>
-        <w:rPr>
-          <w:rFonts w:ascii="Century Gothic" w:hAnsi="Century Gothic"/>
-          <w:sz w:val="26"/>
-          <w:szCs w:val="26"/>
-        </w:rPr>
-      </w:pPr>
     </w:p>
     <w:p>
       <w:pPr>
@@ -3026,7 +3296,7 @@
             <w:sz w:val="32"/>
             <w:szCs w:val="32"/>
           </w:rPr>
-          <w:t>4</w:t>
+          <w:t>1</w:t>
         </w:r>
         <w:r>
           <w:rPr>
@@ -3927,6 +4197,17 @@
       <w:szCs w:val="24"/>
       <w:lang w:val="en-US" w:eastAsia="en-US"/>
     </w:rPr>
+  </w:style>
+  <w:style w:type="paragraph" w:styleId="ListParagraph">
+    <w:name w:val="List Paragraph"/>
+    <w:basedOn w:val="Normal"/>
+    <w:uiPriority w:val="34"/>
+    <w:qFormat/>
+    <w:rsid w:val="00CF4F30"/>
+    <w:pPr>
+      <w:ind w:left="720"/>
+      <w:contextualSpacing/>
+    </w:pPr>
   </w:style>
 </w:styles>
 </file>

</xml_diff>

<commit_message>
Major overhaul of how commands are sent to the different sub systems. Support for multiple user interfaces added in this process. Slowly, but steadily obsoleting the polling event mechanism, in order to switch to a real multi-threading environment. The idea is that subsystem commands can now easily be queued to a subsystem, if a subsystem supports a queue. This gives the freedom to choose whether a subsystem runs its own thread or not. All non-mutable char* changed to const char*. Filesystem calls can now only be done on path(strings) and filenames, not anymore on an internally cached object. TODO: test, test, test TODO: apply the observer pattern to send updates from file system to file browser(s).
</commit_message>
<xml_diff>
--- a/doc/Quick guide to the 1541 Ultimate II.docx
+++ b/doc/Quick guide to the 1541 Ultimate II.docx
@@ -11,8 +11,6 @@
           <w:szCs w:val="40"/>
         </w:rPr>
       </w:pPr>
-      <w:bookmarkStart w:id="0" w:name="_GoBack"/>
-      <w:bookmarkEnd w:id="0"/>
       <w:r>
         <w:rPr>
           <w:rFonts w:ascii="Rockwell Extra Bold" w:hAnsi="Rockwell Extra Bold"/>
@@ -647,25 +645,7 @@
           <w:sz w:val="26"/>
           <w:szCs w:val="26"/>
         </w:rPr>
-        <w:t xml:space="preserve"> card, or on a USB storage device. It is therefore required as the user, to make a ‘logical link’ between A) the 1541 drive in the cartridge and B) the disk image file (.D64/.G64). This process is called ‘mount’. After mounting (which will take a few seconds to complete), the 1541 can access </w:t>
-      </w:r>
-      <w:proofErr w:type="gramStart"/>
-      <w:r>
-        <w:rPr>
-          <w:rFonts w:ascii="Century Gothic" w:hAnsi="Century Gothic"/>
-          <w:sz w:val="26"/>
-          <w:szCs w:val="26"/>
-        </w:rPr>
-        <w:t>the</w:t>
-      </w:r>
-      <w:proofErr w:type="gramEnd"/>
-      <w:r>
-        <w:rPr>
-          <w:rFonts w:ascii="Century Gothic" w:hAnsi="Century Gothic"/>
-          <w:sz w:val="26"/>
-          <w:szCs w:val="26"/>
-        </w:rPr>
-        <w:t xml:space="preserve"> image file as if it was a real floppy. All standard commands that you are familiar with</w:t>
+        <w:t xml:space="preserve"> card, or on a USB storage device. It is therefore required as the user, to make a ‘logical link’ between A) the 1541 drive in the cartridge and B) the disk image file (.D64/.G64). This process is called ‘mount’. After mounting (which will take a few seconds to complete), the 1541 can access the image file as if it was a real floppy. All standard commands that you are familiar with</w:t>
       </w:r>
       <w:r>
         <w:rPr>
@@ -2699,7 +2679,7 @@
           <w:sz w:val="26"/>
           <w:szCs w:val="26"/>
         </w:rPr>
-        <w:t>, or created, that connects the 1541 Ultimate-II to the tape port of your C=64 computer. The connector can be found on the underside, and is available through a small hole in the plastic case. The 6 pins seen there, correspond to the 6 pins found on the tape port of the C=64.</w:t>
+        <w:t>, that connects the 1541 Ultimate-II to the tape port of your C=64 computer. The connector can be found on the underside, and is available through a small hole in the plastic case. The 6 pins seen there, correspond to the 6 pins found on the tape port of the C=64.</w:t>
       </w:r>
       <w:r>
         <w:rPr>
@@ -2739,7 +2719,23 @@
           <w:sz w:val="26"/>
           <w:szCs w:val="26"/>
         </w:rPr>
-        <w:t>In order to play a tape, browse in the menu to a .TAP file, and press enter and select “Play Tape” from the popup menu. This will initialize the tape streamer from the start of the tape. Use functions in the main menu to pause/resume playback.</w:t>
+        <w:t xml:space="preserve">In order to play a tape, browse in the menu to a .TAP file, and press enter and select “Play Tape” from the popup menu. This will initialize the tape streamer from the start of the tape. Use functions in the main menu </w:t>
+      </w:r>
+      <w:r>
+        <w:rPr>
+          <w:rFonts w:ascii="Century Gothic" w:hAnsi="Century Gothic"/>
+          <w:sz w:val="26"/>
+          <w:szCs w:val="26"/>
+        </w:rPr>
+        <w:t xml:space="preserve">(F5) </w:t>
+      </w:r>
+      <w:r>
+        <w:rPr>
+          <w:rFonts w:ascii="Century Gothic" w:hAnsi="Century Gothic"/>
+          <w:sz w:val="26"/>
+          <w:szCs w:val="26"/>
+        </w:rPr>
+        <w:t>to pause/resume playback.</w:t>
       </w:r>
     </w:p>
     <w:p>
@@ -2837,18 +2833,6 @@
         </w:rPr>
         <w:t xml:space="preserve"> options. Refer to the manual of the tape extender to see what jumpers need to be set in what mode.</w:t>
       </w:r>
-    </w:p>
-    <w:p>
-      <w:pPr>
-        <w:tabs>
-          <w:tab w:val="left" w:pos="3192"/>
-        </w:tabs>
-        <w:rPr>
-          <w:rFonts w:ascii="Century Gothic" w:hAnsi="Century Gothic"/>
-          <w:sz w:val="26"/>
-          <w:szCs w:val="26"/>
-        </w:rPr>
-      </w:pPr>
     </w:p>
     <w:p>
       <w:pPr>
@@ -2931,20 +2915,6 @@
         </w:tabs>
         <w:rPr>
           <w:rFonts w:ascii="Century Gothic" w:hAnsi="Century Gothic"/>
-          <w:i/>
-          <w:sz w:val="26"/>
-          <w:szCs w:val="26"/>
-          <w:u w:val="single"/>
-        </w:rPr>
-      </w:pPr>
-    </w:p>
-    <w:p>
-      <w:pPr>
-        <w:tabs>
-          <w:tab w:val="left" w:pos="3192"/>
-        </w:tabs>
-        <w:rPr>
-          <w:rFonts w:ascii="Century Gothic" w:hAnsi="Century Gothic"/>
           <w:sz w:val="26"/>
           <w:szCs w:val="26"/>
         </w:rPr>
@@ -2980,57 +2950,60 @@
         </w:tabs>
         <w:rPr>
           <w:rFonts w:ascii="Century Gothic" w:hAnsi="Century Gothic"/>
-          <w:sz w:val="26"/>
-          <w:szCs w:val="26"/>
-        </w:rPr>
-      </w:pPr>
-      <w:r>
-        <w:rPr>
-          <w:rFonts w:ascii="Century Gothic" w:hAnsi="Century Gothic"/>
-          <w:sz w:val="26"/>
-          <w:szCs w:val="26"/>
-        </w:rPr>
-        <w:t>At the time of arrival of this 1541 Ultimate-II unit, there might be a newer version of the firmware available for download from the website, with enhanced functionality.</w:t>
-      </w:r>
-    </w:p>
-    <w:p>
-      <w:pPr>
-        <w:tabs>
-          <w:tab w:val="left" w:pos="-9090"/>
-          <w:tab w:val="right" w:leader="underscore" w:pos="10620"/>
-        </w:tabs>
-        <w:rPr>
-          <w:rFonts w:ascii="Century Gothic" w:hAnsi="Century Gothic"/>
-          <w:sz w:val="26"/>
-          <w:szCs w:val="26"/>
-        </w:rPr>
-      </w:pPr>
-      <w:r>
-        <w:rPr>
-          <w:rFonts w:ascii="Century Gothic" w:hAnsi="Century Gothic"/>
-          <w:sz w:val="26"/>
-          <w:szCs w:val="26"/>
-        </w:rPr>
-        <w:t xml:space="preserve">Also, the 2.6k firmware comes in two versions: the audio version, and the dual drive version. If you like audio </w:t>
+          <w:b/>
+          <w:sz w:val="26"/>
+          <w:szCs w:val="26"/>
+        </w:rPr>
+      </w:pPr>
+      <w:r>
+        <w:rPr>
+          <w:rFonts w:ascii="Century Gothic" w:hAnsi="Century Gothic"/>
+          <w:b/>
+          <w:sz w:val="26"/>
+          <w:szCs w:val="26"/>
+        </w:rPr>
+        <w:t>The current firmware is soon to be superseded by 3.0</w:t>
+      </w:r>
+      <w:r>
+        <w:rPr>
+          <w:rFonts w:ascii="Century Gothic" w:hAnsi="Century Gothic"/>
+          <w:b/>
+          <w:sz w:val="26"/>
+          <w:szCs w:val="26"/>
+        </w:rPr>
+        <w:sym w:font="Symbol" w:char="F062"/>
+      </w:r>
+      <w:r>
+        <w:rPr>
+          <w:rFonts w:ascii="Century Gothic" w:hAnsi="Century Gothic"/>
+          <w:b/>
+          <w:sz w:val="26"/>
+          <w:szCs w:val="26"/>
+        </w:rPr>
+        <w:t xml:space="preserve">. The unit is shipped with 2.6k, because 3.0 </w:t>
       </w:r>
       <w:proofErr w:type="gramStart"/>
       <w:r>
         <w:rPr>
           <w:rFonts w:ascii="Century Gothic" w:hAnsi="Century Gothic"/>
-          <w:sz w:val="26"/>
-          <w:szCs w:val="26"/>
-        </w:rPr>
-        <w:t>features,</w:t>
+          <w:b/>
+          <w:sz w:val="26"/>
+          <w:szCs w:val="26"/>
+        </w:rPr>
+        <w:t>was</w:t>
       </w:r>
       <w:proofErr w:type="gramEnd"/>
       <w:r>
         <w:rPr>
           <w:rFonts w:ascii="Century Gothic" w:hAnsi="Century Gothic"/>
-          <w:sz w:val="26"/>
-          <w:szCs w:val="26"/>
-        </w:rPr>
-        <w:t xml:space="preserve"> please download and install the audio version.</w:t>
-      </w:r>
+          <w:b/>
+          <w:sz w:val="26"/>
+          <w:szCs w:val="26"/>
+        </w:rPr>
+        <w:t xml:space="preserve"> not completely stable yet at the moment of writing this document. You will receive an update notification by E-mail as soon as 3.0 can be downloaded from the website. Until then, the LAN adapter will not be functional.</w:t>
+      </w:r>
+      <w:bookmarkStart w:id="0" w:name="_GoBack"/>
+      <w:bookmarkEnd w:id="0"/>
     </w:p>
     <w:p>
       <w:pPr>
@@ -3296,7 +3269,7 @@
             <w:sz w:val="32"/>
             <w:szCs w:val="32"/>
           </w:rPr>
-          <w:t>1</w:t>
+          <w:t>4</w:t>
         </w:r>
         <w:r>
           <w:rPr>

</xml_diff>

<commit_message>
Some fixes: ISSUE 189: Mount disk is now performed when C64/drive is not frozen ISSUE 191: Loading a file from within T64 (and D64) could fail at times due to special chars. Fixed ISSUE 193: Tape grab to TAP file fixed (at least that the option to run it will work) ISSUE 204: TCP slowdown fixed; bug in USB driver ISSUE 207: Typo fixed that caused "Save to disk" to fail with a 0 byte file OTHER: SID file with faulty header now no longer causes Flash corruption OTHER: Tape play / record functions updated
</commit_message>
<xml_diff>
--- a/doc/Quick guide to the 1541 Ultimate II.docx
+++ b/doc/Quick guide to the 1541 Ultimate II.docx
@@ -1790,15 +1790,7 @@
           <w:sz w:val="27"/>
           <w:szCs w:val="27"/>
         </w:rPr>
-        <w:t>C64 and cartridge settings</w:t>
-      </w:r>
-      <w:r>
-        <w:rPr>
-          <w:rFonts w:asciiTheme="majorHAnsi" w:hAnsiTheme="majorHAnsi"/>
-          <w:sz w:val="27"/>
-          <w:szCs w:val="27"/>
-        </w:rPr>
-        <w:t xml:space="preserve"> </w:t>
+        <w:t xml:space="preserve">C64 and cartridge settings </w:t>
       </w:r>
     </w:p>
     <w:p>
@@ -2923,7 +2915,17 @@
           <w:sz w:val="27"/>
           <w:szCs w:val="27"/>
         </w:rPr>
-        <w:t>tape deck.</w:t>
+        <w:t>tape</w:t>
+      </w:r>
+      <w:bookmarkStart w:id="0" w:name="_GoBack"/>
+      <w:bookmarkEnd w:id="0"/>
+      <w:r>
+        <w:rPr>
+          <w:rFonts w:asciiTheme="majorHAnsi" w:hAnsiTheme="majorHAnsi"/>
+          <w:sz w:val="27"/>
+          <w:szCs w:val="27"/>
+        </w:rPr>
+        <w:t xml:space="preserve"> deck.</w:t>
       </w:r>
       <w:r>
         <w:rPr>
@@ -3023,7 +3025,15 @@
           <w:sz w:val="27"/>
           <w:szCs w:val="27"/>
         </w:rPr>
-        <w:t xml:space="preserve"> for more information, or for questions regarding your device.</w:t>
+        <w:t xml:space="preserve"> for more information, or for questions regarding your d</w:t>
+      </w:r>
+      <w:r>
+        <w:rPr>
+          <w:rFonts w:asciiTheme="majorHAnsi" w:hAnsiTheme="majorHAnsi"/>
+          <w:sz w:val="27"/>
+          <w:szCs w:val="27"/>
+        </w:rPr>
+        <w:t>evice, or you may join the Facebook group “1541 Ultimate”.</w:t>
       </w:r>
     </w:p>
     <w:p>
@@ -3155,17 +3165,7 @@
           <w:sz w:val="22"/>
           <w:szCs w:val="22"/>
         </w:rPr>
-        <w:t>to me by E-mai</w:t>
-      </w:r>
-      <w:bookmarkStart w:id="0" w:name="_GoBack"/>
-      <w:bookmarkEnd w:id="0"/>
-      <w:r>
-        <w:rPr>
-          <w:rFonts w:asciiTheme="majorHAnsi" w:hAnsiTheme="majorHAnsi"/>
-          <w:sz w:val="22"/>
-          <w:szCs w:val="22"/>
-        </w:rPr>
-        <w:t>l.</w:t>
+        <w:t>to me by E-mail.</w:t>
       </w:r>
       <w:r>
         <w:rPr>
@@ -3333,7 +3333,7 @@
             <w:sz w:val="32"/>
             <w:szCs w:val="32"/>
           </w:rPr>
-          <w:t>1</w:t>
+          <w:t>4</w:t>
         </w:r>
         <w:r>
           <w:rPr>

</xml_diff>